<commit_message>
Uppdaterat Testspecifikationen med Blackboxtester
</commit_message>
<xml_diff>
--- a/Testspecifikation_as223jx.docx
+++ b/Testspecifikation_as223jx.docx
@@ -123,21 +123,7 @@
                   <w:rStyle w:val="Hyperlink"/>
                   <w:rFonts w:ascii="Adobe Devanagari" w:hAnsi="Adobe Devanagari" w:cs="Adobe Devanagari"/>
                 </w:rPr>
-                <w:t>: huvuds</w:t>
-              </w:r>
-              <w:r>
-                <w:rPr>
-                  <w:rStyle w:val="Hyperlink"/>
-                  <w:rFonts w:ascii="Adobe Devanagari" w:hAnsi="Adobe Devanagari" w:cs="Adobe Devanagari"/>
-                </w:rPr>
-                <w:t>c</w:t>
-              </w:r>
-              <w:r>
-                <w:rPr>
-                  <w:rStyle w:val="Hyperlink"/>
-                  <w:rFonts w:ascii="Adobe Devanagari" w:hAnsi="Adobe Devanagari" w:cs="Adobe Devanagari"/>
-                </w:rPr>
-                <w:t>enario</w:t>
+                <w:t>: huvudscenario</w:t>
               </w:r>
             </w:hyperlink>
           </w:p>
@@ -413,21 +399,7 @@
                   <w:rStyle w:val="Hyperlink"/>
                   <w:rFonts w:ascii="Adobe Devanagari" w:hAnsi="Adobe Devanagari" w:cs="Adobe Devanagari"/>
                 </w:rPr>
-                <w:t xml:space="preserve">2.2 Visa recept: </w:t>
-              </w:r>
-              <w:r>
-                <w:rPr>
-                  <w:rStyle w:val="Hyperlink"/>
-                  <w:rFonts w:ascii="Adobe Devanagari" w:hAnsi="Adobe Devanagari" w:cs="Adobe Devanagari"/>
-                </w:rPr>
-                <w:t>i</w:t>
-              </w:r>
-              <w:r>
-                <w:rPr>
-                  <w:rStyle w:val="Hyperlink"/>
-                  <w:rFonts w:ascii="Adobe Devanagari" w:hAnsi="Adobe Devanagari" w:cs="Adobe Devanagari"/>
-                </w:rPr>
-                <w:t>nga recept att visa</w:t>
+                <w:t>2.2 Visa recept: inga recept att visa</w:t>
               </w:r>
             </w:hyperlink>
           </w:p>
@@ -507,21 +479,7 @@
                   <w:rStyle w:val="Hyperlink"/>
                   <w:rFonts w:ascii="Adobe Devanagari" w:hAnsi="Adobe Devanagari" w:cs="Adobe Devanagari"/>
                 </w:rPr>
-                <w:t>: huv</w:t>
-              </w:r>
-              <w:r>
-                <w:rPr>
-                  <w:rStyle w:val="Hyperlink"/>
-                  <w:rFonts w:ascii="Adobe Devanagari" w:hAnsi="Adobe Devanagari" w:cs="Adobe Devanagari"/>
-                </w:rPr>
-                <w:t>u</w:t>
-              </w:r>
-              <w:r>
-                <w:rPr>
-                  <w:rStyle w:val="Hyperlink"/>
-                  <w:rFonts w:ascii="Adobe Devanagari" w:hAnsi="Adobe Devanagari" w:cs="Adobe Devanagari"/>
-                </w:rPr>
-                <w:t>dscenario</w:t>
+                <w:t>: huvudscenario</w:t>
               </w:r>
             </w:hyperlink>
           </w:p>
@@ -733,21 +691,7 @@
                   <w:rStyle w:val="Hyperlink"/>
                   <w:rFonts w:ascii="Adobe Devanagari" w:hAnsi="Adobe Devanagari" w:cs="Adobe Devanagari"/>
                 </w:rPr>
-                <w:t>4.2 Redigera recept: fel inma</w:t>
-              </w:r>
-              <w:r>
-                <w:rPr>
-                  <w:rStyle w:val="Hyperlink"/>
-                  <w:rFonts w:ascii="Adobe Devanagari" w:hAnsi="Adobe Devanagari" w:cs="Adobe Devanagari"/>
-                </w:rPr>
-                <w:t>t</w:t>
-              </w:r>
-              <w:r>
-                <w:rPr>
-                  <w:rStyle w:val="Hyperlink"/>
-                  <w:rFonts w:ascii="Adobe Devanagari" w:hAnsi="Adobe Devanagari" w:cs="Adobe Devanagari"/>
-                </w:rPr>
-                <w:t>ning</w:t>
+                <w:t>4.2 Redigera recept: fel inmatning</w:t>
               </w:r>
             </w:hyperlink>
           </w:p>
@@ -1229,7 +1173,6 @@
           <w:b/>
           <w:sz w:val="24"/>
           <w:u w:val="single"/>
-          <w:lang w:val="en-US"/>
         </w:rPr>
       </w:pPr>
       <w:r>
@@ -1238,7 +1181,6 @@
           <w:b/>
           <w:sz w:val="24"/>
           <w:u w:val="single"/>
-          <w:lang w:val="en-US"/>
         </w:rPr>
         <w:t xml:space="preserve">TF 3: </w:t>
       </w:r>
@@ -1257,7 +1199,6 @@
           <w:b/>
           <w:sz w:val="24"/>
           <w:u w:val="single"/>
-          <w:lang w:val="en-US"/>
         </w:rPr>
         <w:t xml:space="preserve"> </w:t>
       </w:r>
@@ -1282,7 +1223,6 @@
         <w:rPr>
           <w:rFonts w:ascii="Adobe Devanagari" w:hAnsi="Adobe Devanagari" w:cs="Adobe Devanagari"/>
           <w:b/>
-          <w:lang w:val="en-US"/>
         </w:rPr>
         <w:t xml:space="preserve">TF 3.1 </w:t>
       </w:r>
@@ -1297,7 +1237,6 @@
         <w:rPr>
           <w:rFonts w:ascii="Adobe Devanagari" w:hAnsi="Adobe Devanagari" w:cs="Adobe Devanagari"/>
           <w:b/>
-          <w:lang w:val="en-US"/>
         </w:rPr>
         <w:t xml:space="preserve"> </w:t>
       </w:r>
@@ -1312,7 +1251,6 @@
         <w:rPr>
           <w:rFonts w:ascii="Adobe Devanagari" w:hAnsi="Adobe Devanagari" w:cs="Adobe Devanagari"/>
           <w:b/>
-          <w:lang w:val="en-US"/>
         </w:rPr>
         <w:t xml:space="preserve">: </w:t>
       </w:r>
@@ -1327,7 +1265,6 @@
       <w:r>
         <w:rPr>
           <w:rFonts w:ascii="Adobe Devanagari" w:hAnsi="Adobe Devanagari" w:cs="Adobe Devanagari"/>
-          <w:lang w:val="en-US"/>
         </w:rPr>
         <w:br/>
         <w:t>1.</w:t>
@@ -1335,7 +1272,6 @@
       <w:r>
         <w:rPr>
           <w:rFonts w:ascii="Adobe Devanagari" w:hAnsi="Adobe Devanagari" w:cs="Adobe Devanagari"/>
-          <w:lang w:val="en-US"/>
         </w:rPr>
         <w:t xml:space="preserve"> </w:t>
       </w:r>
@@ -1401,56 +1337,14 @@
           <w:rFonts w:ascii="Adobe Devanagari" w:hAnsi="Adobe Devanagari" w:cs="Adobe Devanagari"/>
         </w:rPr>
         <w:br/>
-        <w:t>4</w:t>
-      </w:r>
-      <w:r>
-        <w:rPr>
-          <w:rFonts w:ascii="Adobe Devanagari" w:hAnsi="Adobe Devanagari" w:cs="Adobe Devanagari"/>
-        </w:rPr>
-        <w:t>. En ruta visas som låter användaren bekräfta eller ångra</w:t>
-      </w:r>
-      <w:r>
-        <w:rPr>
-          <w:rFonts w:ascii="Adobe Devanagari" w:hAnsi="Adobe Devanagari" w:cs="Adobe Devanagari"/>
-        </w:rPr>
-        <w:t xml:space="preserve"> att radera recepten.</w:t>
+        <w:t>4. En ruta visas som låter användaren bekräfta eller ångra att radera recepten.</w:t>
       </w:r>
       <w:r>
         <w:rPr>
           <w:rFonts w:ascii="Adobe Devanagari" w:hAnsi="Adobe Devanagari" w:cs="Adobe Devanagari"/>
         </w:rPr>
         <w:br/>
-        <w:t>5</w:t>
-      </w:r>
-      <w:r>
-        <w:rPr>
-          <w:rFonts w:ascii="Adobe Devanagari" w:hAnsi="Adobe Devanagari" w:cs="Adobe Devanagari"/>
-        </w:rPr>
-        <w:t>. Tryck på ”Bekräfta”</w:t>
-      </w:r>
-      <w:r>
-        <w:rPr>
-          <w:rFonts w:ascii="Adobe Devanagari" w:hAnsi="Adobe Devanagari" w:cs="Adobe Devanagari"/>
-        </w:rPr>
-        <w:t>, de markeade recepten</w:t>
-      </w:r>
-      <w:r>
-        <w:rPr>
-          <w:rFonts w:ascii="Adobe Devanagari" w:hAnsi="Adobe Devanagari" w:cs="Adobe Devanagari"/>
-        </w:rPr>
-        <w:t xml:space="preserve"> tas bort. 3.1. Tryck på ”Ångra”. Skickas tillbaks till föregåe</w:t>
-      </w:r>
-      <w:r>
-        <w:rPr>
-          <w:rFonts w:ascii="Adobe Devanagari" w:hAnsi="Adobe Devanagari" w:cs="Adobe Devanagari"/>
-        </w:rPr>
-        <w:t>nde sida utan att recepten</w:t>
-      </w:r>
-      <w:r>
-        <w:rPr>
-          <w:rFonts w:ascii="Adobe Devanagari" w:hAnsi="Adobe Devanagari" w:cs="Adobe Devanagari"/>
-        </w:rPr>
-        <w:t xml:space="preserve"> tas bort.</w:t>
+        <w:t>5. Tryck på ”Bekräfta”, de markeade recepten tas bort. 3.1. Tryck på ”Ångra”. Skickas tillbaks till föregående sida utan att recepten tas bort.</w:t>
       </w:r>
     </w:p>
     <w:p>
@@ -1459,8 +1353,6 @@
           <w:rFonts w:ascii="Adobe Devanagari" w:hAnsi="Adobe Devanagari" w:cs="Adobe Devanagari"/>
         </w:rPr>
       </w:pPr>
-      <w:bookmarkStart w:id="7" w:name="_GoBack"/>
-      <w:bookmarkEnd w:id="7"/>
     </w:p>
     <w:p>
       <w:pPr>
@@ -1487,7 +1379,7 @@
           <w:rFonts w:ascii="Adobe Devanagari" w:hAnsi="Adobe Devanagari" w:cs="Adobe Devanagari"/>
         </w:rPr>
       </w:pPr>
-      <w:bookmarkStart w:id="8" w:name="TF_4_1"/>
+      <w:bookmarkStart w:id="7" w:name="TF_4_1"/>
       <w:r>
         <w:rPr>
           <w:rFonts w:ascii="Adobe Devanagari" w:hAnsi="Adobe Devanagari" w:cs="Adobe Devanagari"/>
@@ -1495,7 +1387,7 @@
         </w:rPr>
         <w:t>TF 4.1 Redigera recept: huvudscenario</w:t>
       </w:r>
-      <w:bookmarkEnd w:id="8"/>
+      <w:bookmarkEnd w:id="7"/>
       <w:r>
         <w:rPr>
           <w:rFonts w:ascii="Adobe Devanagari" w:hAnsi="Adobe Devanagari" w:cs="Adobe Devanagari"/>
@@ -1536,7 +1428,7 @@
           <w:rFonts w:ascii="Adobe Devanagari" w:hAnsi="Adobe Devanagari" w:cs="Adobe Devanagari"/>
         </w:rPr>
       </w:pPr>
-      <w:bookmarkStart w:id="9" w:name="TF_4_2"/>
+      <w:bookmarkStart w:id="8" w:name="TF_4_2"/>
       <w:r>
         <w:rPr>
           <w:rFonts w:ascii="Adobe Devanagari" w:hAnsi="Adobe Devanagari" w:cs="Adobe Devanagari"/>
@@ -1544,7 +1436,7 @@
         </w:rPr>
         <w:t>TF 4.2 Redigera recept: fel inmatning</w:t>
       </w:r>
-      <w:bookmarkEnd w:id="9"/>
+      <w:bookmarkEnd w:id="8"/>
       <w:r>
         <w:rPr>
           <w:rFonts w:ascii="Adobe Devanagari" w:hAnsi="Adobe Devanagari" w:cs="Adobe Devanagari"/>
@@ -1579,7 +1471,7 @@
           <w:rFonts w:ascii="Adobe Devanagari" w:hAnsi="Adobe Devanagari" w:cs="Adobe Devanagari"/>
         </w:rPr>
       </w:pPr>
-      <w:bookmarkStart w:id="10" w:name="TF_4_3"/>
+      <w:bookmarkStart w:id="9" w:name="TF_4_3"/>
       <w:r>
         <w:rPr>
           <w:rFonts w:ascii="Adobe Devanagari" w:hAnsi="Adobe Devanagari" w:cs="Adobe Devanagari"/>
@@ -1587,17 +1479,12 @@
         </w:rPr>
         <w:t>TF 4.3 Redigera recept: avbruten redigering</w:t>
       </w:r>
-      <w:bookmarkEnd w:id="10"/>
+      <w:bookmarkEnd w:id="9"/>
       <w:r>
         <w:rPr>
           <w:rFonts w:ascii="Adobe Devanagari" w:hAnsi="Adobe Devanagari" w:cs="Adobe Devanagari"/>
         </w:rPr>
         <w:br/>
-      </w:r>
-      <w:r>
-        <w:rPr>
-          <w:rFonts w:ascii="Adobe Devanagari" w:hAnsi="Adobe Devanagari" w:cs="Adobe Devanagari"/>
-        </w:rPr>
         <w:t>1. I listan för recept, klicka på skiftnyckelknappen (redigera) brevid namnet på receptet som ska ändras. Skickas till en identisk sida till ”Skapa recept”-sidan, dock med informationen för valt recept ifyllt i textrutorna.</w:t>
       </w:r>
       <w:r>
@@ -1621,6 +1508,1750 @@
         <w:br/>
         <w:t>4.1. Klicka på ”Ja” för att lämna redigeringsläget. Ingen ändrad information sparas. 4.2. Klicka på ”Nej” för att stänga rutan och stanna i redigeringsläget.</w:t>
       </w:r>
+    </w:p>
+    <w:p>
+      <w:pPr>
+        <w:rPr>
+          <w:rFonts w:ascii="Adobe Devanagari" w:hAnsi="Adobe Devanagari" w:cs="Adobe Devanagari"/>
+        </w:rPr>
+      </w:pPr>
+    </w:p>
+    <w:p>
+      <w:pPr>
+        <w:rPr>
+          <w:rFonts w:ascii="Adobe Devanagari" w:hAnsi="Adobe Devanagari" w:cs="Adobe Devanagari"/>
+          <w:b/>
+          <w:color w:val="76923C" w:themeColor="accent3" w:themeShade="BF"/>
+          <w:sz w:val="28"/>
+        </w:rPr>
+      </w:pPr>
+      <w:r>
+        <w:rPr>
+          <w:rFonts w:ascii="Adobe Devanagari" w:hAnsi="Adobe Devanagari" w:cs="Adobe Devanagari"/>
+          <w:b/>
+          <w:color w:val="76923C" w:themeColor="accent3" w:themeShade="BF"/>
+          <w:sz w:val="28"/>
+        </w:rPr>
+        <w:t>Blackbox-tester</w:t>
+      </w:r>
+    </w:p>
+    <w:p>
+      <w:pPr>
+        <w:rPr>
+          <w:rFonts w:ascii="Adobe Devanagari" w:hAnsi="Adobe Devanagari" w:cs="Adobe Devanagari"/>
+          <w:b/>
+          <w:i/>
+          <w:sz w:val="24"/>
+          <w:u w:val="single"/>
+        </w:rPr>
+      </w:pPr>
+      <w:r>
+        <w:rPr>
+          <w:rFonts w:ascii="Adobe Devanagari" w:hAnsi="Adobe Devanagari" w:cs="Adobe Devanagari"/>
+          <w:b/>
+          <w:sz w:val="24"/>
+          <w:u w:val="single"/>
+        </w:rPr>
+        <w:t>Krav: F1 – Lägga till recept</w:t>
+      </w:r>
+      <w:r>
+        <w:rPr>
+          <w:rFonts w:ascii="Adobe Devanagari" w:hAnsi="Adobe Devanagari" w:cs="Adobe Devanagari"/>
+          <w:b/>
+          <w:sz w:val="24"/>
+          <w:u w:val="single"/>
+        </w:rPr>
+        <w:t xml:space="preserve"> </w:t>
+      </w:r>
+      <w:r>
+        <w:rPr>
+          <w:rFonts w:ascii="Adobe Devanagari" w:hAnsi="Adobe Devanagari" w:cs="Adobe Devanagari"/>
+          <w:b/>
+          <w:i/>
+          <w:sz w:val="24"/>
+          <w:u w:val="single"/>
+        </w:rPr>
+        <w:t>(</w:t>
+      </w:r>
+      <w:r>
+        <w:rPr>
+          <w:rFonts w:ascii="Adobe Devanagari" w:hAnsi="Adobe Devanagari" w:cs="Adobe Devanagari"/>
+          <w:b/>
+          <w:i/>
+          <w:sz w:val="24"/>
+          <w:u w:val="single"/>
+        </w:rPr>
+        <w:t>G</w:t>
+      </w:r>
+      <w:r>
+        <w:rPr>
+          <w:rFonts w:ascii="Adobe Devanagari" w:hAnsi="Adobe Devanagari" w:cs="Adobe Devanagari"/>
+          <w:b/>
+          <w:i/>
+          <w:sz w:val="24"/>
+          <w:u w:val="single"/>
+        </w:rPr>
+        <w:t xml:space="preserve">äller </w:t>
+      </w:r>
+      <w:r>
+        <w:rPr>
+          <w:rFonts w:ascii="Adobe Devanagari" w:hAnsi="Adobe Devanagari" w:cs="Adobe Devanagari"/>
+          <w:b/>
+          <w:i/>
+          <w:sz w:val="24"/>
+          <w:u w:val="single"/>
+        </w:rPr>
+        <w:t xml:space="preserve">även </w:t>
+      </w:r>
+      <w:r>
+        <w:rPr>
+          <w:rFonts w:ascii="Adobe Devanagari" w:hAnsi="Adobe Devanagari" w:cs="Adobe Devanagari"/>
+          <w:b/>
+          <w:i/>
+          <w:sz w:val="24"/>
+          <w:u w:val="single"/>
+        </w:rPr>
+        <w:t>för F4 – Redigera recept)</w:t>
+      </w:r>
+    </w:p>
+    <w:p>
+      <w:pPr>
+        <w:rPr>
+          <w:rFonts w:ascii="Adobe Devanagari" w:hAnsi="Adobe Devanagari" w:cs="Adobe Devanagari"/>
+          <w:b/>
+        </w:rPr>
+      </w:pPr>
+      <w:r>
+        <w:rPr>
+          <w:rFonts w:ascii="Adobe Devanagari" w:hAnsi="Adobe Devanagari" w:cs="Adobe Devanagari"/>
+          <w:b/>
+        </w:rPr>
+        <w:t>Fält</w:t>
+      </w:r>
+      <w:r>
+        <w:rPr>
+          <w:rFonts w:ascii="Adobe Devanagari" w:hAnsi="Adobe Devanagari" w:cs="Adobe Devanagari"/>
+          <w:b/>
+        </w:rPr>
+        <w:t>: Receptnamn</w:t>
+      </w:r>
+    </w:p>
+    <w:tbl>
+      <w:tblPr>
+        <w:tblStyle w:val="TableGrid"/>
+        <w:tblW w:w="0" w:type="auto"/>
+        <w:tblLook w:val="04A0" w:firstRow="1" w:lastRow="0" w:firstColumn="1" w:lastColumn="0" w:noHBand="0" w:noVBand="1"/>
+      </w:tblPr>
+      <w:tblGrid>
+        <w:gridCol w:w="675"/>
+        <w:gridCol w:w="1701"/>
+        <w:gridCol w:w="2127"/>
+        <w:gridCol w:w="2268"/>
+      </w:tblGrid>
+      <w:tr>
+        <w:tc>
+          <w:tcPr>
+            <w:tcW w:w="675" w:type="dxa"/>
+          </w:tcPr>
+          <w:p>
+            <w:pPr>
+              <w:rPr>
+                <w:rFonts w:ascii="Adobe Devanagari" w:hAnsi="Adobe Devanagari" w:cs="Adobe Devanagari"/>
+                <w:b/>
+              </w:rPr>
+            </w:pPr>
+            <w:r>
+              <w:rPr>
+                <w:rFonts w:ascii="Adobe Devanagari" w:hAnsi="Adobe Devanagari" w:cs="Adobe Devanagari"/>
+                <w:b/>
+              </w:rPr>
+              <w:t>Test</w:t>
+            </w:r>
+          </w:p>
+        </w:tc>
+        <w:tc>
+          <w:tcPr>
+            <w:tcW w:w="1701" w:type="dxa"/>
+          </w:tcPr>
+          <w:p>
+            <w:pPr>
+              <w:rPr>
+                <w:rFonts w:ascii="Adobe Devanagari" w:hAnsi="Adobe Devanagari" w:cs="Adobe Devanagari"/>
+                <w:b/>
+              </w:rPr>
+            </w:pPr>
+            <w:r>
+              <w:rPr>
+                <w:rFonts w:ascii="Adobe Devanagari" w:hAnsi="Adobe Devanagari" w:cs="Adobe Devanagari"/>
+                <w:b/>
+              </w:rPr>
+              <w:t>Indata</w:t>
+            </w:r>
+          </w:p>
+        </w:tc>
+        <w:tc>
+          <w:tcPr>
+            <w:tcW w:w="2127" w:type="dxa"/>
+          </w:tcPr>
+          <w:p>
+            <w:pPr>
+              <w:rPr>
+                <w:rFonts w:ascii="Adobe Devanagari" w:hAnsi="Adobe Devanagari" w:cs="Adobe Devanagari"/>
+                <w:b/>
+              </w:rPr>
+            </w:pPr>
+            <w:r>
+              <w:rPr>
+                <w:rFonts w:ascii="Adobe Devanagari" w:hAnsi="Adobe Devanagari" w:cs="Adobe Devanagari"/>
+                <w:b/>
+              </w:rPr>
+              <w:t>Förväntat resultat</w:t>
+            </w:r>
+          </w:p>
+        </w:tc>
+        <w:tc>
+          <w:tcPr>
+            <w:tcW w:w="2268" w:type="dxa"/>
+          </w:tcPr>
+          <w:p>
+            <w:pPr>
+              <w:rPr>
+                <w:rFonts w:ascii="Adobe Devanagari" w:hAnsi="Adobe Devanagari" w:cs="Adobe Devanagari"/>
+                <w:b/>
+              </w:rPr>
+            </w:pPr>
+            <w:r>
+              <w:rPr>
+                <w:rFonts w:ascii="Adobe Devanagari" w:hAnsi="Adobe Devanagari" w:cs="Adobe Devanagari"/>
+                <w:b/>
+              </w:rPr>
+              <w:t>Resultat</w:t>
+            </w:r>
+          </w:p>
+        </w:tc>
+      </w:tr>
+      <w:tr>
+        <w:tc>
+          <w:tcPr>
+            <w:tcW w:w="675" w:type="dxa"/>
+          </w:tcPr>
+          <w:p>
+            <w:pPr>
+              <w:rPr>
+                <w:rFonts w:ascii="Adobe Devanagari" w:hAnsi="Adobe Devanagari" w:cs="Adobe Devanagari"/>
+              </w:rPr>
+            </w:pPr>
+            <w:r>
+              <w:rPr>
+                <w:rFonts w:ascii="Adobe Devanagari" w:hAnsi="Adobe Devanagari" w:cs="Adobe Devanagari"/>
+              </w:rPr>
+              <w:t>1.1</w:t>
+            </w:r>
+          </w:p>
+        </w:tc>
+        <w:tc>
+          <w:tcPr>
+            <w:tcW w:w="1701" w:type="dxa"/>
+          </w:tcPr>
+          <w:p>
+            <w:pPr>
+              <w:rPr>
+                <w:rFonts w:ascii="Adobe Devanagari" w:hAnsi="Adobe Devanagari" w:cs="Adobe Devanagari"/>
+              </w:rPr>
+            </w:pPr>
+            <w:r>
+              <w:rPr>
+                <w:rFonts w:ascii="Adobe Devanagari" w:hAnsi="Adobe Devanagari" w:cs="Adobe Devanagari"/>
+              </w:rPr>
+              <w:t>Recept 1</w:t>
+            </w:r>
+          </w:p>
+        </w:tc>
+        <w:tc>
+          <w:tcPr>
+            <w:tcW w:w="2127" w:type="dxa"/>
+          </w:tcPr>
+          <w:p>
+            <w:pPr>
+              <w:rPr>
+                <w:rFonts w:ascii="Adobe Devanagari" w:hAnsi="Adobe Devanagari" w:cs="Adobe Devanagari"/>
+              </w:rPr>
+            </w:pPr>
+            <w:r>
+              <w:rPr>
+                <w:rFonts w:ascii="Adobe Devanagari" w:hAnsi="Adobe Devanagari" w:cs="Adobe Devanagari"/>
+              </w:rPr>
+              <w:t>Recept 1</w:t>
+            </w:r>
+          </w:p>
+        </w:tc>
+        <w:tc>
+          <w:tcPr>
+            <w:tcW w:w="2268" w:type="dxa"/>
+          </w:tcPr>
+          <w:p>
+            <w:pPr>
+              <w:rPr>
+                <w:rFonts w:ascii="Adobe Devanagari" w:hAnsi="Adobe Devanagari" w:cs="Adobe Devanagari"/>
+              </w:rPr>
+            </w:pPr>
+          </w:p>
+        </w:tc>
+      </w:tr>
+      <w:tr>
+        <w:tc>
+          <w:tcPr>
+            <w:tcW w:w="675" w:type="dxa"/>
+          </w:tcPr>
+          <w:p>
+            <w:pPr>
+              <w:rPr>
+                <w:rFonts w:ascii="Adobe Devanagari" w:hAnsi="Adobe Devanagari" w:cs="Adobe Devanagari"/>
+              </w:rPr>
+            </w:pPr>
+            <w:r>
+              <w:rPr>
+                <w:rFonts w:ascii="Adobe Devanagari" w:hAnsi="Adobe Devanagari" w:cs="Adobe Devanagari"/>
+              </w:rPr>
+              <w:t>1.2</w:t>
+            </w:r>
+          </w:p>
+        </w:tc>
+        <w:tc>
+          <w:tcPr>
+            <w:tcW w:w="1701" w:type="dxa"/>
+          </w:tcPr>
+          <w:p>
+            <w:pPr>
+              <w:rPr>
+                <w:rFonts w:ascii="Adobe Devanagari" w:hAnsi="Adobe Devanagari" w:cs="Adobe Devanagari"/>
+              </w:rPr>
+            </w:pPr>
+            <w:r>
+              <w:rPr>
+                <w:rFonts w:ascii="Adobe Devanagari" w:hAnsi="Adobe Devanagari" w:cs="Adobe Devanagari"/>
+              </w:rPr>
+              <w:t>12345</w:t>
+            </w:r>
+          </w:p>
+        </w:tc>
+        <w:tc>
+          <w:tcPr>
+            <w:tcW w:w="2127" w:type="dxa"/>
+          </w:tcPr>
+          <w:p>
+            <w:pPr>
+              <w:rPr>
+                <w:rFonts w:ascii="Adobe Devanagari" w:hAnsi="Adobe Devanagari" w:cs="Adobe Devanagari"/>
+              </w:rPr>
+            </w:pPr>
+            <w:r>
+              <w:rPr>
+                <w:rFonts w:ascii="Adobe Devanagari" w:hAnsi="Adobe Devanagari" w:cs="Adobe Devanagari"/>
+              </w:rPr>
+              <w:t>12345</w:t>
+            </w:r>
+          </w:p>
+        </w:tc>
+        <w:tc>
+          <w:tcPr>
+            <w:tcW w:w="2268" w:type="dxa"/>
+          </w:tcPr>
+          <w:p>
+            <w:pPr>
+              <w:rPr>
+                <w:rFonts w:ascii="Adobe Devanagari" w:hAnsi="Adobe Devanagari" w:cs="Adobe Devanagari"/>
+              </w:rPr>
+            </w:pPr>
+          </w:p>
+        </w:tc>
+      </w:tr>
+      <w:tr>
+        <w:tc>
+          <w:tcPr>
+            <w:tcW w:w="675" w:type="dxa"/>
+          </w:tcPr>
+          <w:p>
+            <w:pPr>
+              <w:rPr>
+                <w:rFonts w:ascii="Adobe Devanagari" w:hAnsi="Adobe Devanagari" w:cs="Adobe Devanagari"/>
+              </w:rPr>
+            </w:pPr>
+            <w:r>
+              <w:rPr>
+                <w:rFonts w:ascii="Adobe Devanagari" w:hAnsi="Adobe Devanagari" w:cs="Adobe Devanagari"/>
+              </w:rPr>
+              <w:t>1.3</w:t>
+            </w:r>
+          </w:p>
+        </w:tc>
+        <w:tc>
+          <w:tcPr>
+            <w:tcW w:w="1701" w:type="dxa"/>
+          </w:tcPr>
+          <w:p>
+            <w:pPr>
+              <w:rPr>
+                <w:rFonts w:ascii="Adobe Devanagari" w:hAnsi="Adobe Devanagari" w:cs="Adobe Devanagari"/>
+              </w:rPr>
+            </w:pPr>
+            <w:r>
+              <w:rPr>
+                <w:rFonts w:ascii="Adobe Devanagari" w:hAnsi="Adobe Devanagari" w:cs="Adobe Devanagari"/>
+              </w:rPr>
+              <w:t>(tom sträng)</w:t>
+            </w:r>
+          </w:p>
+        </w:tc>
+        <w:tc>
+          <w:tcPr>
+            <w:tcW w:w="2127" w:type="dxa"/>
+          </w:tcPr>
+          <w:p>
+            <w:pPr>
+              <w:rPr>
+                <w:rFonts w:ascii="Adobe Devanagari" w:hAnsi="Adobe Devanagari" w:cs="Adobe Devanagari"/>
+              </w:rPr>
+            </w:pPr>
+            <w:r>
+              <w:rPr>
+                <w:rFonts w:ascii="Adobe Devanagari" w:hAnsi="Adobe Devanagari" w:cs="Adobe Devanagari"/>
+              </w:rPr>
+              <w:t>Fel, ange ett namn</w:t>
+            </w:r>
+          </w:p>
+        </w:tc>
+        <w:tc>
+          <w:tcPr>
+            <w:tcW w:w="2268" w:type="dxa"/>
+          </w:tcPr>
+          <w:p>
+            <w:pPr>
+              <w:rPr>
+                <w:rFonts w:ascii="Adobe Devanagari" w:hAnsi="Adobe Devanagari" w:cs="Adobe Devanagari"/>
+              </w:rPr>
+            </w:pPr>
+          </w:p>
+        </w:tc>
+      </w:tr>
+    </w:tbl>
+    <w:p>
+      <w:pPr>
+        <w:rPr>
+          <w:rFonts w:ascii="Adobe Devanagari" w:hAnsi="Adobe Devanagari" w:cs="Adobe Devanagari"/>
+        </w:rPr>
+      </w:pPr>
+    </w:p>
+    <w:p>
+      <w:pPr>
+        <w:rPr>
+          <w:rFonts w:ascii="Adobe Devanagari" w:hAnsi="Adobe Devanagari" w:cs="Adobe Devanagari"/>
+          <w:b/>
+        </w:rPr>
+      </w:pPr>
+      <w:r>
+        <w:rPr>
+          <w:rFonts w:ascii="Adobe Devanagari" w:hAnsi="Adobe Devanagari" w:cs="Adobe Devanagari"/>
+          <w:b/>
+        </w:rPr>
+        <w:t>Fält: Ingrediens</w:t>
+      </w:r>
+    </w:p>
+    <w:tbl>
+      <w:tblPr>
+        <w:tblStyle w:val="TableGrid"/>
+        <w:tblW w:w="0" w:type="auto"/>
+        <w:tblLook w:val="04A0" w:firstRow="1" w:lastRow="0" w:firstColumn="1" w:lastColumn="0" w:noHBand="0" w:noVBand="1"/>
+      </w:tblPr>
+      <w:tblGrid>
+        <w:gridCol w:w="675"/>
+        <w:gridCol w:w="2886"/>
+        <w:gridCol w:w="1726"/>
+        <w:gridCol w:w="1946"/>
+        <w:gridCol w:w="1909"/>
+      </w:tblGrid>
+      <w:tr>
+        <w:tc>
+          <w:tcPr>
+            <w:tcW w:w="675" w:type="dxa"/>
+          </w:tcPr>
+          <w:p>
+            <w:pPr>
+              <w:rPr>
+                <w:rFonts w:ascii="Adobe Devanagari" w:hAnsi="Adobe Devanagari" w:cs="Adobe Devanagari"/>
+                <w:b/>
+              </w:rPr>
+            </w:pPr>
+            <w:r>
+              <w:rPr>
+                <w:rFonts w:ascii="Adobe Devanagari" w:hAnsi="Adobe Devanagari" w:cs="Adobe Devanagari"/>
+                <w:b/>
+              </w:rPr>
+              <w:t>Test</w:t>
+            </w:r>
+          </w:p>
+        </w:tc>
+        <w:tc>
+          <w:tcPr>
+            <w:tcW w:w="2886" w:type="dxa"/>
+          </w:tcPr>
+          <w:p>
+            <w:pPr>
+              <w:rPr>
+                <w:rFonts w:ascii="Adobe Devanagari" w:hAnsi="Adobe Devanagari" w:cs="Adobe Devanagari"/>
+                <w:b/>
+              </w:rPr>
+            </w:pPr>
+            <w:r>
+              <w:rPr>
+                <w:rFonts w:ascii="Adobe Devanagari" w:hAnsi="Adobe Devanagari" w:cs="Adobe Devanagari"/>
+                <w:b/>
+              </w:rPr>
+              <w:t>Villkor</w:t>
+            </w:r>
+          </w:p>
+        </w:tc>
+        <w:tc>
+          <w:tcPr>
+            <w:tcW w:w="1726" w:type="dxa"/>
+          </w:tcPr>
+          <w:p>
+            <w:pPr>
+              <w:rPr>
+                <w:rFonts w:ascii="Adobe Devanagari" w:hAnsi="Adobe Devanagari" w:cs="Adobe Devanagari"/>
+                <w:b/>
+              </w:rPr>
+            </w:pPr>
+            <w:r>
+              <w:rPr>
+                <w:rFonts w:ascii="Adobe Devanagari" w:hAnsi="Adobe Devanagari" w:cs="Adobe Devanagari"/>
+                <w:b/>
+              </w:rPr>
+              <w:t>Indata</w:t>
+            </w:r>
+          </w:p>
+        </w:tc>
+        <w:tc>
+          <w:tcPr>
+            <w:tcW w:w="1946" w:type="dxa"/>
+          </w:tcPr>
+          <w:p>
+            <w:pPr>
+              <w:rPr>
+                <w:rFonts w:ascii="Adobe Devanagari" w:hAnsi="Adobe Devanagari" w:cs="Adobe Devanagari"/>
+                <w:b/>
+              </w:rPr>
+            </w:pPr>
+            <w:r>
+              <w:rPr>
+                <w:rFonts w:ascii="Adobe Devanagari" w:hAnsi="Adobe Devanagari" w:cs="Adobe Devanagari"/>
+                <w:b/>
+              </w:rPr>
+              <w:t>Förväntat resultat</w:t>
+            </w:r>
+          </w:p>
+        </w:tc>
+        <w:tc>
+          <w:tcPr>
+            <w:tcW w:w="1909" w:type="dxa"/>
+          </w:tcPr>
+          <w:p>
+            <w:pPr>
+              <w:rPr>
+                <w:rFonts w:ascii="Adobe Devanagari" w:hAnsi="Adobe Devanagari" w:cs="Adobe Devanagari"/>
+                <w:b/>
+              </w:rPr>
+            </w:pPr>
+            <w:r>
+              <w:rPr>
+                <w:rFonts w:ascii="Adobe Devanagari" w:hAnsi="Adobe Devanagari" w:cs="Adobe Devanagari"/>
+                <w:b/>
+              </w:rPr>
+              <w:t>Resultat</w:t>
+            </w:r>
+          </w:p>
+        </w:tc>
+      </w:tr>
+      <w:tr>
+        <w:tc>
+          <w:tcPr>
+            <w:tcW w:w="675" w:type="dxa"/>
+          </w:tcPr>
+          <w:p>
+            <w:pPr>
+              <w:rPr>
+                <w:rFonts w:ascii="Adobe Devanagari" w:hAnsi="Adobe Devanagari" w:cs="Adobe Devanagari"/>
+              </w:rPr>
+            </w:pPr>
+            <w:r>
+              <w:rPr>
+                <w:rFonts w:ascii="Adobe Devanagari" w:hAnsi="Adobe Devanagari" w:cs="Adobe Devanagari"/>
+              </w:rPr>
+              <w:t>2.1</w:t>
+            </w:r>
+          </w:p>
+        </w:tc>
+        <w:tc>
+          <w:tcPr>
+            <w:tcW w:w="2886" w:type="dxa"/>
+          </w:tcPr>
+          <w:p>
+            <w:pPr>
+              <w:rPr>
+                <w:rFonts w:ascii="Adobe Devanagari" w:hAnsi="Adobe Devanagari" w:cs="Adobe Devanagari"/>
+              </w:rPr>
+            </w:pPr>
+          </w:p>
+        </w:tc>
+        <w:tc>
+          <w:tcPr>
+            <w:tcW w:w="1726" w:type="dxa"/>
+          </w:tcPr>
+          <w:p>
+            <w:pPr>
+              <w:rPr>
+                <w:rFonts w:ascii="Adobe Devanagari" w:hAnsi="Adobe Devanagari" w:cs="Adobe Devanagari"/>
+              </w:rPr>
+            </w:pPr>
+            <w:r>
+              <w:rPr>
+                <w:rFonts w:ascii="Adobe Devanagari" w:hAnsi="Adobe Devanagari" w:cs="Adobe Devanagari"/>
+              </w:rPr>
+              <w:t>Ingrediens 1</w:t>
+            </w:r>
+          </w:p>
+        </w:tc>
+        <w:tc>
+          <w:tcPr>
+            <w:tcW w:w="1946" w:type="dxa"/>
+          </w:tcPr>
+          <w:p>
+            <w:pPr>
+              <w:rPr>
+                <w:rFonts w:ascii="Adobe Devanagari" w:hAnsi="Adobe Devanagari" w:cs="Adobe Devanagari"/>
+              </w:rPr>
+            </w:pPr>
+            <w:r>
+              <w:rPr>
+                <w:rFonts w:ascii="Adobe Devanagari" w:hAnsi="Adobe Devanagari" w:cs="Adobe Devanagari"/>
+              </w:rPr>
+              <w:t>Ingrediens 1</w:t>
+            </w:r>
+          </w:p>
+        </w:tc>
+        <w:tc>
+          <w:tcPr>
+            <w:tcW w:w="1909" w:type="dxa"/>
+          </w:tcPr>
+          <w:p>
+            <w:pPr>
+              <w:rPr>
+                <w:rFonts w:ascii="Adobe Devanagari" w:hAnsi="Adobe Devanagari" w:cs="Adobe Devanagari"/>
+              </w:rPr>
+            </w:pPr>
+          </w:p>
+        </w:tc>
+      </w:tr>
+      <w:tr>
+        <w:tc>
+          <w:tcPr>
+            <w:tcW w:w="675" w:type="dxa"/>
+          </w:tcPr>
+          <w:p>
+            <w:pPr>
+              <w:rPr>
+                <w:rFonts w:ascii="Adobe Devanagari" w:hAnsi="Adobe Devanagari" w:cs="Adobe Devanagari"/>
+              </w:rPr>
+            </w:pPr>
+            <w:r>
+              <w:rPr>
+                <w:rFonts w:ascii="Adobe Devanagari" w:hAnsi="Adobe Devanagari" w:cs="Adobe Devanagari"/>
+              </w:rPr>
+              <w:t>2.2</w:t>
+            </w:r>
+          </w:p>
+        </w:tc>
+        <w:tc>
+          <w:tcPr>
+            <w:tcW w:w="2886" w:type="dxa"/>
+          </w:tcPr>
+          <w:p>
+            <w:pPr>
+              <w:rPr>
+                <w:rFonts w:ascii="Adobe Devanagari" w:hAnsi="Adobe Devanagari" w:cs="Adobe Devanagari"/>
+              </w:rPr>
+            </w:pPr>
+          </w:p>
+        </w:tc>
+        <w:tc>
+          <w:tcPr>
+            <w:tcW w:w="1726" w:type="dxa"/>
+          </w:tcPr>
+          <w:p>
+            <w:pPr>
+              <w:rPr>
+                <w:rFonts w:ascii="Adobe Devanagari" w:hAnsi="Adobe Devanagari" w:cs="Adobe Devanagari"/>
+              </w:rPr>
+            </w:pPr>
+            <w:r>
+              <w:rPr>
+                <w:rFonts w:ascii="Adobe Devanagari" w:hAnsi="Adobe Devanagari" w:cs="Adobe Devanagari"/>
+              </w:rPr>
+              <w:t>12345</w:t>
+            </w:r>
+          </w:p>
+        </w:tc>
+        <w:tc>
+          <w:tcPr>
+            <w:tcW w:w="1946" w:type="dxa"/>
+          </w:tcPr>
+          <w:p>
+            <w:pPr>
+              <w:rPr>
+                <w:rFonts w:ascii="Adobe Devanagari" w:hAnsi="Adobe Devanagari" w:cs="Adobe Devanagari"/>
+              </w:rPr>
+            </w:pPr>
+            <w:r>
+              <w:rPr>
+                <w:rFonts w:ascii="Adobe Devanagari" w:hAnsi="Adobe Devanagari" w:cs="Adobe Devanagari"/>
+              </w:rPr>
+              <w:t>12345</w:t>
+            </w:r>
+          </w:p>
+        </w:tc>
+        <w:tc>
+          <w:tcPr>
+            <w:tcW w:w="1909" w:type="dxa"/>
+          </w:tcPr>
+          <w:p>
+            <w:pPr>
+              <w:rPr>
+                <w:rFonts w:ascii="Adobe Devanagari" w:hAnsi="Adobe Devanagari" w:cs="Adobe Devanagari"/>
+              </w:rPr>
+            </w:pPr>
+          </w:p>
+        </w:tc>
+      </w:tr>
+      <w:tr>
+        <w:tc>
+          <w:tcPr>
+            <w:tcW w:w="675" w:type="dxa"/>
+          </w:tcPr>
+          <w:p>
+            <w:pPr>
+              <w:rPr>
+                <w:rFonts w:ascii="Adobe Devanagari" w:hAnsi="Adobe Devanagari" w:cs="Adobe Devanagari"/>
+              </w:rPr>
+            </w:pPr>
+            <w:r>
+              <w:rPr>
+                <w:rFonts w:ascii="Adobe Devanagari" w:hAnsi="Adobe Devanagari" w:cs="Adobe Devanagari"/>
+              </w:rPr>
+              <w:t>2.3</w:t>
+            </w:r>
+          </w:p>
+        </w:tc>
+        <w:tc>
+          <w:tcPr>
+            <w:tcW w:w="2886" w:type="dxa"/>
+          </w:tcPr>
+          <w:p>
+            <w:pPr>
+              <w:rPr>
+                <w:rFonts w:ascii="Adobe Devanagari" w:hAnsi="Adobe Devanagari" w:cs="Adobe Devanagari"/>
+              </w:rPr>
+            </w:pPr>
+            <w:r>
+              <w:rPr>
+                <w:rFonts w:ascii="Adobe Devanagari" w:hAnsi="Adobe Devanagari" w:cs="Adobe Devanagari"/>
+              </w:rPr>
+              <w:t>Ingen tidigare ingrediens angiven</w:t>
+            </w:r>
+          </w:p>
+        </w:tc>
+        <w:tc>
+          <w:tcPr>
+            <w:tcW w:w="1726" w:type="dxa"/>
+          </w:tcPr>
+          <w:p>
+            <w:pPr>
+              <w:rPr>
+                <w:rFonts w:ascii="Adobe Devanagari" w:hAnsi="Adobe Devanagari" w:cs="Adobe Devanagari"/>
+              </w:rPr>
+            </w:pPr>
+            <w:r>
+              <w:rPr>
+                <w:rFonts w:ascii="Adobe Devanagari" w:hAnsi="Adobe Devanagari" w:cs="Adobe Devanagari"/>
+              </w:rPr>
+              <w:t>(tom sträng)</w:t>
+            </w:r>
+          </w:p>
+        </w:tc>
+        <w:tc>
+          <w:tcPr>
+            <w:tcW w:w="1946" w:type="dxa"/>
+          </w:tcPr>
+          <w:p>
+            <w:pPr>
+              <w:rPr>
+                <w:rFonts w:ascii="Adobe Devanagari" w:hAnsi="Adobe Devanagari" w:cs="Adobe Devanagari"/>
+              </w:rPr>
+            </w:pPr>
+            <w:r>
+              <w:rPr>
+                <w:rFonts w:ascii="Adobe Devanagari" w:hAnsi="Adobe Devanagari" w:cs="Adobe Devanagari"/>
+              </w:rPr>
+              <w:t xml:space="preserve">Fel, ange </w:t>
+            </w:r>
+            <w:r>
+              <w:rPr>
+                <w:rFonts w:ascii="Adobe Devanagari" w:hAnsi="Adobe Devanagari" w:cs="Adobe Devanagari"/>
+              </w:rPr>
+              <w:t>en ingrediens</w:t>
+            </w:r>
+          </w:p>
+        </w:tc>
+        <w:tc>
+          <w:tcPr>
+            <w:tcW w:w="1909" w:type="dxa"/>
+          </w:tcPr>
+          <w:p>
+            <w:pPr>
+              <w:rPr>
+                <w:rFonts w:ascii="Adobe Devanagari" w:hAnsi="Adobe Devanagari" w:cs="Adobe Devanagari"/>
+              </w:rPr>
+            </w:pPr>
+          </w:p>
+        </w:tc>
+      </w:tr>
+      <w:tr>
+        <w:tc>
+          <w:tcPr>
+            <w:tcW w:w="675" w:type="dxa"/>
+          </w:tcPr>
+          <w:p>
+            <w:pPr>
+              <w:rPr>
+                <w:rFonts w:ascii="Adobe Devanagari" w:hAnsi="Adobe Devanagari" w:cs="Adobe Devanagari"/>
+              </w:rPr>
+            </w:pPr>
+            <w:r>
+              <w:rPr>
+                <w:rFonts w:ascii="Adobe Devanagari" w:hAnsi="Adobe Devanagari" w:cs="Adobe Devanagari"/>
+              </w:rPr>
+              <w:t>2.4</w:t>
+            </w:r>
+          </w:p>
+        </w:tc>
+        <w:tc>
+          <w:tcPr>
+            <w:tcW w:w="2886" w:type="dxa"/>
+          </w:tcPr>
+          <w:p>
+            <w:pPr>
+              <w:rPr>
+                <w:rFonts w:ascii="Adobe Devanagari" w:hAnsi="Adobe Devanagari" w:cs="Adobe Devanagari"/>
+              </w:rPr>
+            </w:pPr>
+            <w:r>
+              <w:rPr>
+                <w:rFonts w:ascii="Adobe Devanagari" w:hAnsi="Adobe Devanagari" w:cs="Adobe Devanagari"/>
+              </w:rPr>
+              <w:t>Finns tidigare angivna ingredienser</w:t>
+            </w:r>
+            <w:r>
+              <w:rPr>
+                <w:rFonts w:ascii="Adobe Devanagari" w:hAnsi="Adobe Devanagari" w:cs="Adobe Devanagari"/>
+              </w:rPr>
+              <w:t>, samt inget angivet i radens ”antal”-fält</w:t>
+            </w:r>
+          </w:p>
+        </w:tc>
+        <w:tc>
+          <w:tcPr>
+            <w:tcW w:w="1726" w:type="dxa"/>
+          </w:tcPr>
+          <w:p>
+            <w:pPr>
+              <w:rPr>
+                <w:rFonts w:ascii="Adobe Devanagari" w:hAnsi="Adobe Devanagari" w:cs="Adobe Devanagari"/>
+              </w:rPr>
+            </w:pPr>
+            <w:r>
+              <w:rPr>
+                <w:rFonts w:ascii="Adobe Devanagari" w:hAnsi="Adobe Devanagari" w:cs="Adobe Devanagari"/>
+              </w:rPr>
+              <w:t>(tom sträng)</w:t>
+            </w:r>
+          </w:p>
+        </w:tc>
+        <w:tc>
+          <w:tcPr>
+            <w:tcW w:w="1946" w:type="dxa"/>
+          </w:tcPr>
+          <w:p>
+            <w:pPr>
+              <w:rPr>
+                <w:rFonts w:ascii="Adobe Devanagari" w:hAnsi="Adobe Devanagari" w:cs="Adobe Devanagari"/>
+              </w:rPr>
+            </w:pPr>
+            <w:r>
+              <w:rPr>
+                <w:rFonts w:ascii="Adobe Devanagari" w:hAnsi="Adobe Devanagari" w:cs="Adobe Devanagari"/>
+              </w:rPr>
+              <w:t>Raden sparas inte som en ingrediens</w:t>
+            </w:r>
+          </w:p>
+        </w:tc>
+        <w:tc>
+          <w:tcPr>
+            <w:tcW w:w="1909" w:type="dxa"/>
+          </w:tcPr>
+          <w:p>
+            <w:pPr>
+              <w:rPr>
+                <w:rFonts w:ascii="Adobe Devanagari" w:hAnsi="Adobe Devanagari" w:cs="Adobe Devanagari"/>
+              </w:rPr>
+            </w:pPr>
+          </w:p>
+        </w:tc>
+      </w:tr>
+      <w:tr>
+        <w:tc>
+          <w:tcPr>
+            <w:tcW w:w="675" w:type="dxa"/>
+          </w:tcPr>
+          <w:p>
+            <w:pPr>
+              <w:rPr>
+                <w:rFonts w:ascii="Adobe Devanagari" w:hAnsi="Adobe Devanagari" w:cs="Adobe Devanagari"/>
+              </w:rPr>
+            </w:pPr>
+            <w:r>
+              <w:rPr>
+                <w:rFonts w:ascii="Adobe Devanagari" w:hAnsi="Adobe Devanagari" w:cs="Adobe Devanagari"/>
+              </w:rPr>
+              <w:t>2.5</w:t>
+            </w:r>
+          </w:p>
+        </w:tc>
+        <w:tc>
+          <w:tcPr>
+            <w:tcW w:w="2886" w:type="dxa"/>
+          </w:tcPr>
+          <w:p>
+            <w:pPr>
+              <w:rPr>
+                <w:rFonts w:ascii="Adobe Devanagari" w:hAnsi="Adobe Devanagari" w:cs="Adobe Devanagari"/>
+              </w:rPr>
+            </w:pPr>
+            <w:r>
+              <w:rPr>
+                <w:rFonts w:ascii="Adobe Devanagari" w:hAnsi="Adobe Devanagari" w:cs="Adobe Devanagari"/>
+              </w:rPr>
+              <w:t>Ej angivet antal måttenheter för raden</w:t>
+            </w:r>
+          </w:p>
+        </w:tc>
+        <w:tc>
+          <w:tcPr>
+            <w:tcW w:w="1726" w:type="dxa"/>
+          </w:tcPr>
+          <w:p>
+            <w:pPr>
+              <w:rPr>
+                <w:rFonts w:ascii="Adobe Devanagari" w:hAnsi="Adobe Devanagari" w:cs="Adobe Devanagari"/>
+              </w:rPr>
+            </w:pPr>
+            <w:r>
+              <w:rPr>
+                <w:rFonts w:ascii="Adobe Devanagari" w:hAnsi="Adobe Devanagari" w:cs="Adobe Devanagari"/>
+              </w:rPr>
+              <w:t>Ingrediens 1</w:t>
+            </w:r>
+          </w:p>
+        </w:tc>
+        <w:tc>
+          <w:tcPr>
+            <w:tcW w:w="1946" w:type="dxa"/>
+          </w:tcPr>
+          <w:p>
+            <w:pPr>
+              <w:rPr>
+                <w:rFonts w:ascii="Adobe Devanagari" w:hAnsi="Adobe Devanagari" w:cs="Adobe Devanagari"/>
+              </w:rPr>
+            </w:pPr>
+            <w:r>
+              <w:rPr>
+                <w:rFonts w:ascii="Adobe Devanagari" w:hAnsi="Adobe Devanagari" w:cs="Adobe Devanagari"/>
+              </w:rPr>
+              <w:t>Fel, ange antal</w:t>
+            </w:r>
+          </w:p>
+        </w:tc>
+        <w:tc>
+          <w:tcPr>
+            <w:tcW w:w="1909" w:type="dxa"/>
+          </w:tcPr>
+          <w:p>
+            <w:pPr>
+              <w:rPr>
+                <w:rFonts w:ascii="Adobe Devanagari" w:hAnsi="Adobe Devanagari" w:cs="Adobe Devanagari"/>
+              </w:rPr>
+            </w:pPr>
+          </w:p>
+        </w:tc>
+      </w:tr>
+    </w:tbl>
+    <w:p>
+      <w:pPr>
+        <w:rPr>
+          <w:rFonts w:ascii="Adobe Devanagari" w:hAnsi="Adobe Devanagari" w:cs="Adobe Devanagari"/>
+          <w:b/>
+        </w:rPr>
+      </w:pPr>
+      <w:bookmarkStart w:id="10" w:name="_GoBack"/>
+      <w:bookmarkEnd w:id="10"/>
+      <w:r>
+        <w:rPr>
+          <w:rFonts w:ascii="Adobe Devanagari" w:hAnsi="Adobe Devanagari" w:cs="Adobe Devanagari"/>
+          <w:b/>
+        </w:rPr>
+        <w:lastRenderedPageBreak/>
+        <w:t>Fält: Antal</w:t>
+      </w:r>
+    </w:p>
+    <w:tbl>
+      <w:tblPr>
+        <w:tblStyle w:val="TableGrid"/>
+        <w:tblW w:w="0" w:type="auto"/>
+        <w:tblLook w:val="04A0" w:firstRow="1" w:lastRow="0" w:firstColumn="1" w:lastColumn="0" w:noHBand="0" w:noVBand="1"/>
+      </w:tblPr>
+      <w:tblGrid>
+        <w:gridCol w:w="675"/>
+        <w:gridCol w:w="2886"/>
+        <w:gridCol w:w="1726"/>
+        <w:gridCol w:w="1946"/>
+        <w:gridCol w:w="1909"/>
+      </w:tblGrid>
+      <w:tr>
+        <w:tc>
+          <w:tcPr>
+            <w:tcW w:w="675" w:type="dxa"/>
+          </w:tcPr>
+          <w:p>
+            <w:pPr>
+              <w:rPr>
+                <w:rFonts w:ascii="Adobe Devanagari" w:hAnsi="Adobe Devanagari" w:cs="Adobe Devanagari"/>
+                <w:b/>
+              </w:rPr>
+            </w:pPr>
+            <w:r>
+              <w:rPr>
+                <w:rFonts w:ascii="Adobe Devanagari" w:hAnsi="Adobe Devanagari" w:cs="Adobe Devanagari"/>
+                <w:b/>
+              </w:rPr>
+              <w:t>Test</w:t>
+            </w:r>
+          </w:p>
+        </w:tc>
+        <w:tc>
+          <w:tcPr>
+            <w:tcW w:w="2886" w:type="dxa"/>
+          </w:tcPr>
+          <w:p>
+            <w:pPr>
+              <w:rPr>
+                <w:rFonts w:ascii="Adobe Devanagari" w:hAnsi="Adobe Devanagari" w:cs="Adobe Devanagari"/>
+                <w:b/>
+              </w:rPr>
+            </w:pPr>
+            <w:r>
+              <w:rPr>
+                <w:rFonts w:ascii="Adobe Devanagari" w:hAnsi="Adobe Devanagari" w:cs="Adobe Devanagari"/>
+                <w:b/>
+              </w:rPr>
+              <w:t>Villkor</w:t>
+            </w:r>
+          </w:p>
+        </w:tc>
+        <w:tc>
+          <w:tcPr>
+            <w:tcW w:w="1726" w:type="dxa"/>
+          </w:tcPr>
+          <w:p>
+            <w:pPr>
+              <w:rPr>
+                <w:rFonts w:ascii="Adobe Devanagari" w:hAnsi="Adobe Devanagari" w:cs="Adobe Devanagari"/>
+                <w:b/>
+              </w:rPr>
+            </w:pPr>
+            <w:r>
+              <w:rPr>
+                <w:rFonts w:ascii="Adobe Devanagari" w:hAnsi="Adobe Devanagari" w:cs="Adobe Devanagari"/>
+                <w:b/>
+              </w:rPr>
+              <w:t>Indata</w:t>
+            </w:r>
+          </w:p>
+        </w:tc>
+        <w:tc>
+          <w:tcPr>
+            <w:tcW w:w="1946" w:type="dxa"/>
+          </w:tcPr>
+          <w:p>
+            <w:pPr>
+              <w:rPr>
+                <w:rFonts w:ascii="Adobe Devanagari" w:hAnsi="Adobe Devanagari" w:cs="Adobe Devanagari"/>
+                <w:b/>
+              </w:rPr>
+            </w:pPr>
+            <w:r>
+              <w:rPr>
+                <w:rFonts w:ascii="Adobe Devanagari" w:hAnsi="Adobe Devanagari" w:cs="Adobe Devanagari"/>
+                <w:b/>
+              </w:rPr>
+              <w:t>Förväntat resultat</w:t>
+            </w:r>
+          </w:p>
+        </w:tc>
+        <w:tc>
+          <w:tcPr>
+            <w:tcW w:w="1909" w:type="dxa"/>
+          </w:tcPr>
+          <w:p>
+            <w:pPr>
+              <w:rPr>
+                <w:rFonts w:ascii="Adobe Devanagari" w:hAnsi="Adobe Devanagari" w:cs="Adobe Devanagari"/>
+                <w:b/>
+              </w:rPr>
+            </w:pPr>
+            <w:r>
+              <w:rPr>
+                <w:rFonts w:ascii="Adobe Devanagari" w:hAnsi="Adobe Devanagari" w:cs="Adobe Devanagari"/>
+                <w:b/>
+              </w:rPr>
+              <w:t>Resultat</w:t>
+            </w:r>
+          </w:p>
+        </w:tc>
+      </w:tr>
+      <w:tr>
+        <w:tc>
+          <w:tcPr>
+            <w:tcW w:w="675" w:type="dxa"/>
+          </w:tcPr>
+          <w:p>
+            <w:pPr>
+              <w:rPr>
+                <w:rFonts w:ascii="Adobe Devanagari" w:hAnsi="Adobe Devanagari" w:cs="Adobe Devanagari"/>
+              </w:rPr>
+            </w:pPr>
+            <w:r>
+              <w:rPr>
+                <w:rFonts w:ascii="Adobe Devanagari" w:hAnsi="Adobe Devanagari" w:cs="Adobe Devanagari"/>
+              </w:rPr>
+              <w:t>3.1</w:t>
+            </w:r>
+          </w:p>
+        </w:tc>
+        <w:tc>
+          <w:tcPr>
+            <w:tcW w:w="2886" w:type="dxa"/>
+          </w:tcPr>
+          <w:p>
+            <w:pPr>
+              <w:rPr>
+                <w:rFonts w:ascii="Adobe Devanagari" w:hAnsi="Adobe Devanagari" w:cs="Adobe Devanagari"/>
+              </w:rPr>
+            </w:pPr>
+          </w:p>
+        </w:tc>
+        <w:tc>
+          <w:tcPr>
+            <w:tcW w:w="1726" w:type="dxa"/>
+          </w:tcPr>
+          <w:p>
+            <w:pPr>
+              <w:rPr>
+                <w:rFonts w:ascii="Adobe Devanagari" w:hAnsi="Adobe Devanagari" w:cs="Adobe Devanagari"/>
+              </w:rPr>
+            </w:pPr>
+            <w:r>
+              <w:rPr>
+                <w:rFonts w:ascii="Adobe Devanagari" w:hAnsi="Adobe Devanagari" w:cs="Adobe Devanagari"/>
+              </w:rPr>
+              <w:t>1</w:t>
+            </w:r>
+          </w:p>
+        </w:tc>
+        <w:tc>
+          <w:tcPr>
+            <w:tcW w:w="1946" w:type="dxa"/>
+          </w:tcPr>
+          <w:p>
+            <w:pPr>
+              <w:rPr>
+                <w:rFonts w:ascii="Adobe Devanagari" w:hAnsi="Adobe Devanagari" w:cs="Adobe Devanagari"/>
+              </w:rPr>
+            </w:pPr>
+            <w:r>
+              <w:rPr>
+                <w:rFonts w:ascii="Adobe Devanagari" w:hAnsi="Adobe Devanagari" w:cs="Adobe Devanagari"/>
+              </w:rPr>
+              <w:t>1</w:t>
+            </w:r>
+          </w:p>
+        </w:tc>
+        <w:tc>
+          <w:tcPr>
+            <w:tcW w:w="1909" w:type="dxa"/>
+          </w:tcPr>
+          <w:p>
+            <w:pPr>
+              <w:rPr>
+                <w:rFonts w:ascii="Adobe Devanagari" w:hAnsi="Adobe Devanagari" w:cs="Adobe Devanagari"/>
+              </w:rPr>
+            </w:pPr>
+          </w:p>
+        </w:tc>
+      </w:tr>
+      <w:tr>
+        <w:tc>
+          <w:tcPr>
+            <w:tcW w:w="675" w:type="dxa"/>
+          </w:tcPr>
+          <w:p>
+            <w:pPr>
+              <w:rPr>
+                <w:rFonts w:ascii="Adobe Devanagari" w:hAnsi="Adobe Devanagari" w:cs="Adobe Devanagari"/>
+              </w:rPr>
+            </w:pPr>
+            <w:r>
+              <w:rPr>
+                <w:rFonts w:ascii="Adobe Devanagari" w:hAnsi="Adobe Devanagari" w:cs="Adobe Devanagari"/>
+              </w:rPr>
+              <w:t>3.2</w:t>
+            </w:r>
+          </w:p>
+        </w:tc>
+        <w:tc>
+          <w:tcPr>
+            <w:tcW w:w="2886" w:type="dxa"/>
+          </w:tcPr>
+          <w:p>
+            <w:pPr>
+              <w:rPr>
+                <w:rFonts w:ascii="Adobe Devanagari" w:hAnsi="Adobe Devanagari" w:cs="Adobe Devanagari"/>
+              </w:rPr>
+            </w:pPr>
+            <w:r>
+              <w:rPr>
+                <w:rFonts w:ascii="Adobe Devanagari" w:hAnsi="Adobe Devanagari" w:cs="Adobe Devanagari"/>
+              </w:rPr>
+              <w:t>Ej angivet ingrediensnamn</w:t>
+            </w:r>
+          </w:p>
+        </w:tc>
+        <w:tc>
+          <w:tcPr>
+            <w:tcW w:w="1726" w:type="dxa"/>
+          </w:tcPr>
+          <w:p>
+            <w:pPr>
+              <w:rPr>
+                <w:rFonts w:ascii="Adobe Devanagari" w:hAnsi="Adobe Devanagari" w:cs="Adobe Devanagari"/>
+              </w:rPr>
+            </w:pPr>
+            <w:r>
+              <w:rPr>
+                <w:rFonts w:ascii="Adobe Devanagari" w:hAnsi="Adobe Devanagari" w:cs="Adobe Devanagari"/>
+              </w:rPr>
+              <w:t>1</w:t>
+            </w:r>
+          </w:p>
+        </w:tc>
+        <w:tc>
+          <w:tcPr>
+            <w:tcW w:w="1946" w:type="dxa"/>
+          </w:tcPr>
+          <w:p>
+            <w:pPr>
+              <w:rPr>
+                <w:rFonts w:ascii="Adobe Devanagari" w:hAnsi="Adobe Devanagari" w:cs="Adobe Devanagari"/>
+              </w:rPr>
+            </w:pPr>
+            <w:r>
+              <w:rPr>
+                <w:rFonts w:ascii="Adobe Devanagari" w:hAnsi="Adobe Devanagari" w:cs="Adobe Devanagari"/>
+              </w:rPr>
+              <w:t>Fel, ange ingrediensens namn</w:t>
+            </w:r>
+          </w:p>
+        </w:tc>
+        <w:tc>
+          <w:tcPr>
+            <w:tcW w:w="1909" w:type="dxa"/>
+          </w:tcPr>
+          <w:p>
+            <w:pPr>
+              <w:rPr>
+                <w:rFonts w:ascii="Adobe Devanagari" w:hAnsi="Adobe Devanagari" w:cs="Adobe Devanagari"/>
+              </w:rPr>
+            </w:pPr>
+          </w:p>
+        </w:tc>
+      </w:tr>
+      <w:tr>
+        <w:tc>
+          <w:tcPr>
+            <w:tcW w:w="675" w:type="dxa"/>
+          </w:tcPr>
+          <w:p>
+            <w:pPr>
+              <w:rPr>
+                <w:rFonts w:ascii="Adobe Devanagari" w:hAnsi="Adobe Devanagari" w:cs="Adobe Devanagari"/>
+              </w:rPr>
+            </w:pPr>
+            <w:r>
+              <w:rPr>
+                <w:rFonts w:ascii="Adobe Devanagari" w:hAnsi="Adobe Devanagari" w:cs="Adobe Devanagari"/>
+              </w:rPr>
+              <w:t>3.3</w:t>
+            </w:r>
+          </w:p>
+        </w:tc>
+        <w:tc>
+          <w:tcPr>
+            <w:tcW w:w="2886" w:type="dxa"/>
+          </w:tcPr>
+          <w:p>
+            <w:pPr>
+              <w:rPr>
+                <w:rFonts w:ascii="Adobe Devanagari" w:hAnsi="Adobe Devanagari" w:cs="Adobe Devanagari"/>
+              </w:rPr>
+            </w:pPr>
+            <w:r>
+              <w:rPr>
+                <w:rFonts w:ascii="Adobe Devanagari" w:hAnsi="Adobe Devanagari" w:cs="Adobe Devanagari"/>
+              </w:rPr>
+              <w:t>Finns tidigare angivna ingredienser</w:t>
+            </w:r>
+            <w:r>
+              <w:rPr>
+                <w:rFonts w:ascii="Adobe Devanagari" w:hAnsi="Adobe Devanagari" w:cs="Adobe Devanagari"/>
+              </w:rPr>
+              <w:t xml:space="preserve">, och </w:t>
+            </w:r>
+            <w:r>
+              <w:rPr>
+                <w:rFonts w:ascii="Adobe Devanagari" w:hAnsi="Adobe Devanagari" w:cs="Adobe Devanagari"/>
+              </w:rPr>
+              <w:t xml:space="preserve">inget angivet i radens </w:t>
+            </w:r>
+            <w:r>
+              <w:rPr>
+                <w:rFonts w:ascii="Adobe Devanagari" w:hAnsi="Adobe Devanagari" w:cs="Adobe Devanagari"/>
+              </w:rPr>
+              <w:t>”ingrediensnamn”-fält</w:t>
+            </w:r>
+          </w:p>
+        </w:tc>
+        <w:tc>
+          <w:tcPr>
+            <w:tcW w:w="1726" w:type="dxa"/>
+          </w:tcPr>
+          <w:p>
+            <w:pPr>
+              <w:rPr>
+                <w:rFonts w:ascii="Adobe Devanagari" w:hAnsi="Adobe Devanagari" w:cs="Adobe Devanagari"/>
+              </w:rPr>
+            </w:pPr>
+            <w:r>
+              <w:rPr>
+                <w:rFonts w:ascii="Adobe Devanagari" w:hAnsi="Adobe Devanagari" w:cs="Adobe Devanagari"/>
+              </w:rPr>
+              <w:t>(tom sträng)</w:t>
+            </w:r>
+          </w:p>
+        </w:tc>
+        <w:tc>
+          <w:tcPr>
+            <w:tcW w:w="1946" w:type="dxa"/>
+          </w:tcPr>
+          <w:p>
+            <w:pPr>
+              <w:rPr>
+                <w:rFonts w:ascii="Adobe Devanagari" w:hAnsi="Adobe Devanagari" w:cs="Adobe Devanagari"/>
+              </w:rPr>
+            </w:pPr>
+            <w:r>
+              <w:rPr>
+                <w:rFonts w:ascii="Adobe Devanagari" w:hAnsi="Adobe Devanagari" w:cs="Adobe Devanagari"/>
+              </w:rPr>
+              <w:t>Raden sparas inte som en ingrediens</w:t>
+            </w:r>
+          </w:p>
+        </w:tc>
+        <w:tc>
+          <w:tcPr>
+            <w:tcW w:w="1909" w:type="dxa"/>
+          </w:tcPr>
+          <w:p>
+            <w:pPr>
+              <w:rPr>
+                <w:rFonts w:ascii="Adobe Devanagari" w:hAnsi="Adobe Devanagari" w:cs="Adobe Devanagari"/>
+              </w:rPr>
+            </w:pPr>
+          </w:p>
+        </w:tc>
+      </w:tr>
+      <w:tr>
+        <w:tc>
+          <w:tcPr>
+            <w:tcW w:w="675" w:type="dxa"/>
+          </w:tcPr>
+          <w:p>
+            <w:pPr>
+              <w:rPr>
+                <w:rFonts w:ascii="Adobe Devanagari" w:hAnsi="Adobe Devanagari" w:cs="Adobe Devanagari"/>
+              </w:rPr>
+            </w:pPr>
+            <w:r>
+              <w:rPr>
+                <w:rFonts w:ascii="Adobe Devanagari" w:hAnsi="Adobe Devanagari" w:cs="Adobe Devanagari"/>
+              </w:rPr>
+              <w:t>3</w:t>
+            </w:r>
+            <w:r>
+              <w:rPr>
+                <w:rFonts w:ascii="Adobe Devanagari" w:hAnsi="Adobe Devanagari" w:cs="Adobe Devanagari"/>
+              </w:rPr>
+              <w:t>.4</w:t>
+            </w:r>
+          </w:p>
+        </w:tc>
+        <w:tc>
+          <w:tcPr>
+            <w:tcW w:w="2886" w:type="dxa"/>
+          </w:tcPr>
+          <w:p>
+            <w:pPr>
+              <w:rPr>
+                <w:rFonts w:ascii="Adobe Devanagari" w:hAnsi="Adobe Devanagari" w:cs="Adobe Devanagari"/>
+              </w:rPr>
+            </w:pPr>
+            <w:r>
+              <w:rPr>
+                <w:rFonts w:ascii="Adobe Devanagari" w:hAnsi="Adobe Devanagari" w:cs="Adobe Devanagari"/>
+              </w:rPr>
+              <w:t>Finns inga tidigare angivna ingredienser, och inget angivet i radens ”ingrediensnamn”-fält</w:t>
+            </w:r>
+          </w:p>
+        </w:tc>
+        <w:tc>
+          <w:tcPr>
+            <w:tcW w:w="1726" w:type="dxa"/>
+          </w:tcPr>
+          <w:p>
+            <w:pPr>
+              <w:rPr>
+                <w:rFonts w:ascii="Adobe Devanagari" w:hAnsi="Adobe Devanagari" w:cs="Adobe Devanagari"/>
+              </w:rPr>
+            </w:pPr>
+            <w:r>
+              <w:rPr>
+                <w:rFonts w:ascii="Adobe Devanagari" w:hAnsi="Adobe Devanagari" w:cs="Adobe Devanagari"/>
+              </w:rPr>
+              <w:t>(tom sträng)</w:t>
+            </w:r>
+          </w:p>
+        </w:tc>
+        <w:tc>
+          <w:tcPr>
+            <w:tcW w:w="1946" w:type="dxa"/>
+          </w:tcPr>
+          <w:p>
+            <w:pPr>
+              <w:rPr>
+                <w:rFonts w:ascii="Adobe Devanagari" w:hAnsi="Adobe Devanagari" w:cs="Adobe Devanagari"/>
+              </w:rPr>
+            </w:pPr>
+            <w:r>
+              <w:rPr>
+                <w:rFonts w:ascii="Adobe Devanagari" w:hAnsi="Adobe Devanagari" w:cs="Adobe Devanagari"/>
+              </w:rPr>
+              <w:t>Fel, ange en ingrediens</w:t>
+            </w:r>
+          </w:p>
+        </w:tc>
+        <w:tc>
+          <w:tcPr>
+            <w:tcW w:w="1909" w:type="dxa"/>
+          </w:tcPr>
+          <w:p>
+            <w:pPr>
+              <w:rPr>
+                <w:rFonts w:ascii="Adobe Devanagari" w:hAnsi="Adobe Devanagari" w:cs="Adobe Devanagari"/>
+              </w:rPr>
+            </w:pPr>
+          </w:p>
+        </w:tc>
+      </w:tr>
+      <w:tr>
+        <w:tc>
+          <w:tcPr>
+            <w:tcW w:w="675" w:type="dxa"/>
+          </w:tcPr>
+          <w:p>
+            <w:pPr>
+              <w:rPr>
+                <w:rFonts w:ascii="Adobe Devanagari" w:hAnsi="Adobe Devanagari" w:cs="Adobe Devanagari"/>
+              </w:rPr>
+            </w:pPr>
+            <w:r>
+              <w:rPr>
+                <w:rFonts w:ascii="Adobe Devanagari" w:hAnsi="Adobe Devanagari" w:cs="Adobe Devanagari"/>
+              </w:rPr>
+              <w:t>3.5</w:t>
+            </w:r>
+          </w:p>
+        </w:tc>
+        <w:tc>
+          <w:tcPr>
+            <w:tcW w:w="2886" w:type="dxa"/>
+          </w:tcPr>
+          <w:p>
+            <w:pPr>
+              <w:rPr>
+                <w:rFonts w:ascii="Adobe Devanagari" w:hAnsi="Adobe Devanagari" w:cs="Adobe Devanagari"/>
+              </w:rPr>
+            </w:pPr>
+          </w:p>
+        </w:tc>
+        <w:tc>
+          <w:tcPr>
+            <w:tcW w:w="1726" w:type="dxa"/>
+          </w:tcPr>
+          <w:p>
+            <w:pPr>
+              <w:rPr>
+                <w:rFonts w:ascii="Adobe Devanagari" w:hAnsi="Adobe Devanagari" w:cs="Adobe Devanagari"/>
+              </w:rPr>
+            </w:pPr>
+            <w:r>
+              <w:rPr>
+                <w:rFonts w:ascii="Adobe Devanagari" w:hAnsi="Adobe Devanagari" w:cs="Adobe Devanagari"/>
+              </w:rPr>
+              <w:t>abc</w:t>
+            </w:r>
+          </w:p>
+        </w:tc>
+        <w:tc>
+          <w:tcPr>
+            <w:tcW w:w="1946" w:type="dxa"/>
+          </w:tcPr>
+          <w:p>
+            <w:pPr>
+              <w:rPr>
+                <w:rFonts w:ascii="Adobe Devanagari" w:hAnsi="Adobe Devanagari" w:cs="Adobe Devanagari"/>
+              </w:rPr>
+            </w:pPr>
+            <w:r>
+              <w:rPr>
+                <w:rFonts w:ascii="Adobe Devanagari" w:hAnsi="Adobe Devanagari" w:cs="Adobe Devanagari"/>
+              </w:rPr>
+              <w:t>Fel, ange en siffra</w:t>
+            </w:r>
+          </w:p>
+        </w:tc>
+        <w:tc>
+          <w:tcPr>
+            <w:tcW w:w="1909" w:type="dxa"/>
+          </w:tcPr>
+          <w:p>
+            <w:pPr>
+              <w:rPr>
+                <w:rFonts w:ascii="Adobe Devanagari" w:hAnsi="Adobe Devanagari" w:cs="Adobe Devanagari"/>
+              </w:rPr>
+            </w:pPr>
+          </w:p>
+        </w:tc>
+      </w:tr>
+      <w:tr>
+        <w:tc>
+          <w:tcPr>
+            <w:tcW w:w="675" w:type="dxa"/>
+          </w:tcPr>
+          <w:p>
+            <w:pPr>
+              <w:rPr>
+                <w:rFonts w:ascii="Adobe Devanagari" w:hAnsi="Adobe Devanagari" w:cs="Adobe Devanagari"/>
+              </w:rPr>
+            </w:pPr>
+            <w:r>
+              <w:rPr>
+                <w:rFonts w:ascii="Adobe Devanagari" w:hAnsi="Adobe Devanagari" w:cs="Adobe Devanagari"/>
+              </w:rPr>
+              <w:t>3.6</w:t>
+            </w:r>
+          </w:p>
+        </w:tc>
+        <w:tc>
+          <w:tcPr>
+            <w:tcW w:w="2886" w:type="dxa"/>
+          </w:tcPr>
+          <w:p>
+            <w:pPr>
+              <w:rPr>
+                <w:rFonts w:ascii="Adobe Devanagari" w:hAnsi="Adobe Devanagari" w:cs="Adobe Devanagari"/>
+              </w:rPr>
+            </w:pPr>
+          </w:p>
+        </w:tc>
+        <w:tc>
+          <w:tcPr>
+            <w:tcW w:w="1726" w:type="dxa"/>
+          </w:tcPr>
+          <w:p>
+            <w:pPr>
+              <w:rPr>
+                <w:rFonts w:ascii="Adobe Devanagari" w:hAnsi="Adobe Devanagari" w:cs="Adobe Devanagari"/>
+              </w:rPr>
+            </w:pPr>
+            <w:r>
+              <w:rPr>
+                <w:rFonts w:ascii="Adobe Devanagari" w:hAnsi="Adobe Devanagari" w:cs="Adobe Devanagari"/>
+              </w:rPr>
+              <w:t>1.5</w:t>
+            </w:r>
+          </w:p>
+        </w:tc>
+        <w:tc>
+          <w:tcPr>
+            <w:tcW w:w="1946" w:type="dxa"/>
+          </w:tcPr>
+          <w:p>
+            <w:pPr>
+              <w:rPr>
+                <w:rFonts w:ascii="Adobe Devanagari" w:hAnsi="Adobe Devanagari" w:cs="Adobe Devanagari"/>
+              </w:rPr>
+            </w:pPr>
+            <w:r>
+              <w:rPr>
+                <w:rFonts w:ascii="Adobe Devanagari" w:hAnsi="Adobe Devanagari" w:cs="Adobe Devanagari"/>
+              </w:rPr>
+              <w:t>1.5</w:t>
+            </w:r>
+          </w:p>
+        </w:tc>
+        <w:tc>
+          <w:tcPr>
+            <w:tcW w:w="1909" w:type="dxa"/>
+          </w:tcPr>
+          <w:p>
+            <w:pPr>
+              <w:rPr>
+                <w:rFonts w:ascii="Adobe Devanagari" w:hAnsi="Adobe Devanagari" w:cs="Adobe Devanagari"/>
+              </w:rPr>
+            </w:pPr>
+          </w:p>
+        </w:tc>
+      </w:tr>
+      <w:tr>
+        <w:tc>
+          <w:tcPr>
+            <w:tcW w:w="675" w:type="dxa"/>
+          </w:tcPr>
+          <w:p>
+            <w:pPr>
+              <w:rPr>
+                <w:rFonts w:ascii="Adobe Devanagari" w:hAnsi="Adobe Devanagari" w:cs="Adobe Devanagari"/>
+              </w:rPr>
+            </w:pPr>
+            <w:r>
+              <w:rPr>
+                <w:rFonts w:ascii="Adobe Devanagari" w:hAnsi="Adobe Devanagari" w:cs="Adobe Devanagari"/>
+              </w:rPr>
+              <w:t>3.7</w:t>
+            </w:r>
+          </w:p>
+        </w:tc>
+        <w:tc>
+          <w:tcPr>
+            <w:tcW w:w="2886" w:type="dxa"/>
+          </w:tcPr>
+          <w:p>
+            <w:pPr>
+              <w:rPr>
+                <w:rFonts w:ascii="Adobe Devanagari" w:hAnsi="Adobe Devanagari" w:cs="Adobe Devanagari"/>
+              </w:rPr>
+            </w:pPr>
+          </w:p>
+        </w:tc>
+        <w:tc>
+          <w:tcPr>
+            <w:tcW w:w="1726" w:type="dxa"/>
+          </w:tcPr>
+          <w:p>
+            <w:pPr>
+              <w:rPr>
+                <w:rFonts w:ascii="Adobe Devanagari" w:hAnsi="Adobe Devanagari" w:cs="Adobe Devanagari"/>
+              </w:rPr>
+            </w:pPr>
+            <w:r>
+              <w:rPr>
+                <w:rFonts w:ascii="Adobe Devanagari" w:hAnsi="Adobe Devanagari" w:cs="Adobe Devanagari"/>
+              </w:rPr>
+              <w:t>1,5</w:t>
+            </w:r>
+          </w:p>
+        </w:tc>
+        <w:tc>
+          <w:tcPr>
+            <w:tcW w:w="1946" w:type="dxa"/>
+          </w:tcPr>
+          <w:p>
+            <w:pPr>
+              <w:rPr>
+                <w:rFonts w:ascii="Adobe Devanagari" w:hAnsi="Adobe Devanagari" w:cs="Adobe Devanagari"/>
+              </w:rPr>
+            </w:pPr>
+            <w:r>
+              <w:rPr>
+                <w:rFonts w:ascii="Adobe Devanagari" w:hAnsi="Adobe Devanagari" w:cs="Adobe Devanagari"/>
+              </w:rPr>
+              <w:t>1.5</w:t>
+            </w:r>
+          </w:p>
+        </w:tc>
+        <w:tc>
+          <w:tcPr>
+            <w:tcW w:w="1909" w:type="dxa"/>
+          </w:tcPr>
+          <w:p>
+            <w:pPr>
+              <w:rPr>
+                <w:rFonts w:ascii="Adobe Devanagari" w:hAnsi="Adobe Devanagari" w:cs="Adobe Devanagari"/>
+              </w:rPr>
+            </w:pPr>
+          </w:p>
+        </w:tc>
+      </w:tr>
+    </w:tbl>
+    <w:p>
+      <w:pPr>
+        <w:rPr>
+          <w:rFonts w:ascii="Adobe Devanagari" w:hAnsi="Adobe Devanagari" w:cs="Adobe Devanagari"/>
+        </w:rPr>
+      </w:pPr>
+    </w:p>
+    <w:p>
+      <w:pPr>
+        <w:rPr>
+          <w:rFonts w:ascii="Adobe Devanagari" w:hAnsi="Adobe Devanagari" w:cs="Adobe Devanagari"/>
+        </w:rPr>
+      </w:pPr>
     </w:p>
     <w:sectPr>
       <w:pgSz w:w="11906" w:h="16838"/>

</xml_diff>

<commit_message>
Lagt till Iterationsplan för Iteration 5
</commit_message>
<xml_diff>
--- a/Testspecifikation_as223jx.docx
+++ b/Testspecifikation_as223jx.docx
@@ -1034,8 +1034,6 @@
               </w:rPr>
               <w:t>/F4</w:t>
             </w:r>
-            <w:bookmarkStart w:id="0" w:name="_GoBack"/>
-            <w:bookmarkEnd w:id="0"/>
           </w:p>
         </w:tc>
         <w:tc>
@@ -1102,7 +1100,7 @@
           <w:rFonts w:ascii="Adobe Devanagari" w:hAnsi="Adobe Devanagari" w:cs="Adobe Devanagari"/>
         </w:rPr>
       </w:pPr>
-      <w:bookmarkStart w:id="1" w:name="TF_1_1"/>
+      <w:bookmarkStart w:id="0" w:name="TF_1_1"/>
       <w:r>
         <w:rPr>
           <w:rFonts w:ascii="Adobe Devanagari" w:hAnsi="Adobe Devanagari" w:cs="Adobe Devanagari"/>
@@ -1124,7 +1122,7 @@
         </w:rPr>
         <w:t>: huvudscenario</w:t>
       </w:r>
-      <w:bookmarkEnd w:id="1"/>
+      <w:bookmarkEnd w:id="0"/>
       <w:r>
         <w:br/>
       </w:r>
@@ -1228,7 +1226,7 @@
           <w:rFonts w:ascii="Adobe Devanagari" w:hAnsi="Adobe Devanagari" w:cs="Adobe Devanagari"/>
         </w:rPr>
       </w:pPr>
-      <w:bookmarkStart w:id="2" w:name="TF_1_2"/>
+      <w:bookmarkStart w:id="1" w:name="TF_1_2"/>
       <w:r>
         <w:rPr>
           <w:rFonts w:ascii="Adobe Devanagari" w:hAnsi="Adobe Devanagari" w:cs="Adobe Devanagari"/>
@@ -1236,7 +1234,7 @@
         </w:rPr>
         <w:t>TF 1.2 Lägga till recept: fel inmatning</w:t>
       </w:r>
-      <w:bookmarkEnd w:id="2"/>
+      <w:bookmarkEnd w:id="1"/>
       <w:r>
         <w:rPr>
           <w:rFonts w:ascii="Adobe Devanagari" w:hAnsi="Adobe Devanagari" w:cs="Adobe Devanagari"/>
@@ -1272,7 +1270,7 @@
           <w:rFonts w:ascii="Adobe Devanagari" w:hAnsi="Adobe Devanagari" w:cs="Adobe Devanagari"/>
         </w:rPr>
       </w:pPr>
-      <w:bookmarkStart w:id="3" w:name="TF_1_3"/>
+      <w:bookmarkStart w:id="2" w:name="TF_1_3"/>
       <w:r>
         <w:rPr>
           <w:rFonts w:ascii="Adobe Devanagari" w:hAnsi="Adobe Devanagari" w:cs="Adobe Devanagari"/>
@@ -1281,7 +1279,7 @@
         <w:lastRenderedPageBreak/>
         <w:t>TF 1.3 Lägga till recept: upprepat namn</w:t>
       </w:r>
-      <w:bookmarkEnd w:id="3"/>
+      <w:bookmarkEnd w:id="2"/>
       <w:r>
         <w:rPr>
           <w:rFonts w:ascii="Adobe Devanagari" w:hAnsi="Adobe Devanagari" w:cs="Adobe Devanagari"/>
@@ -1336,7 +1334,7 @@
           <w:rFonts w:ascii="Adobe Devanagari" w:hAnsi="Adobe Devanagari" w:cs="Adobe Devanagari"/>
         </w:rPr>
       </w:pPr>
-      <w:bookmarkStart w:id="4" w:name="TF_2_1"/>
+      <w:bookmarkStart w:id="3" w:name="TF_2_1"/>
       <w:r>
         <w:rPr>
           <w:rFonts w:ascii="Adobe Devanagari" w:hAnsi="Adobe Devanagari" w:cs="Adobe Devanagari"/>
@@ -1344,7 +1342,7 @@
         </w:rPr>
         <w:t>TF 2.1 Visa recept: huvudscenario</w:t>
       </w:r>
-      <w:bookmarkEnd w:id="4"/>
+      <w:bookmarkEnd w:id="3"/>
       <w:r>
         <w:rPr>
           <w:rFonts w:ascii="Adobe Devanagari" w:hAnsi="Adobe Devanagari" w:cs="Adobe Devanagari"/>
@@ -1373,7 +1371,7 @@
           <w:rFonts w:ascii="Adobe Devanagari" w:hAnsi="Adobe Devanagari" w:cs="Adobe Devanagari"/>
         </w:rPr>
       </w:pPr>
-      <w:bookmarkStart w:id="5" w:name="TF_2_2"/>
+      <w:bookmarkStart w:id="4" w:name="TF_2_2"/>
       <w:r>
         <w:rPr>
           <w:rFonts w:ascii="Adobe Devanagari" w:hAnsi="Adobe Devanagari" w:cs="Adobe Devanagari"/>
@@ -1381,7 +1379,7 @@
         </w:rPr>
         <w:t>TF 2.2 Visa recept: inget recept att visa</w:t>
       </w:r>
-      <w:bookmarkEnd w:id="5"/>
+      <w:bookmarkEnd w:id="4"/>
       <w:r>
         <w:rPr>
           <w:rFonts w:ascii="Adobe Devanagari" w:hAnsi="Adobe Devanagari" w:cs="Adobe Devanagari"/>
@@ -1465,7 +1463,7 @@
           <w:rFonts w:ascii="Adobe Devanagari" w:hAnsi="Adobe Devanagari" w:cs="Adobe Devanagari"/>
         </w:rPr>
       </w:pPr>
-      <w:bookmarkStart w:id="6" w:name="TF_3_1"/>
+      <w:bookmarkStart w:id="5" w:name="TF_3_1"/>
       <w:r>
         <w:rPr>
           <w:rFonts w:ascii="Adobe Devanagari" w:hAnsi="Adobe Devanagari" w:cs="Adobe Devanagari"/>
@@ -1508,7 +1506,7 @@
         </w:rPr>
         <w:t>huvudscenario</w:t>
       </w:r>
-      <w:bookmarkEnd w:id="6"/>
+      <w:bookmarkEnd w:id="5"/>
       <w:r>
         <w:rPr>
           <w:rFonts w:ascii="Adobe Devanagari" w:hAnsi="Adobe Devanagari" w:cs="Adobe Devanagari"/>
@@ -1549,7 +1547,7 @@
           <w:rFonts w:ascii="Adobe Devanagari" w:hAnsi="Adobe Devanagari" w:cs="Adobe Devanagari"/>
         </w:rPr>
       </w:pPr>
-      <w:bookmarkStart w:id="7" w:name="TF_3_2"/>
+      <w:bookmarkStart w:id="6" w:name="TF_3_2"/>
       <w:r>
         <w:rPr>
           <w:rFonts w:ascii="Adobe Devanagari" w:hAnsi="Adobe Devanagari" w:cs="Adobe Devanagari"/>
@@ -1557,7 +1555,7 @@
         </w:rPr>
         <w:t>TF 3.2 Radera recept: radera flera recept</w:t>
       </w:r>
-      <w:bookmarkEnd w:id="7"/>
+      <w:bookmarkEnd w:id="6"/>
       <w:r>
         <w:rPr>
           <w:rFonts w:ascii="Adobe Devanagari" w:hAnsi="Adobe Devanagari" w:cs="Adobe Devanagari"/>
@@ -1634,7 +1632,7 @@
           <w:rFonts w:ascii="Adobe Devanagari" w:hAnsi="Adobe Devanagari" w:cs="Adobe Devanagari"/>
         </w:rPr>
       </w:pPr>
-      <w:bookmarkStart w:id="8" w:name="TF_4_1"/>
+      <w:bookmarkStart w:id="7" w:name="TF_4_1"/>
       <w:r>
         <w:rPr>
           <w:rFonts w:ascii="Adobe Devanagari" w:hAnsi="Adobe Devanagari" w:cs="Adobe Devanagari"/>
@@ -1642,7 +1640,7 @@
         </w:rPr>
         <w:t>TF 4.1 Redigera recept: huvudscenario</w:t>
       </w:r>
-      <w:bookmarkEnd w:id="8"/>
+      <w:bookmarkEnd w:id="7"/>
       <w:r>
         <w:rPr>
           <w:rFonts w:ascii="Adobe Devanagari" w:hAnsi="Adobe Devanagari" w:cs="Adobe Devanagari"/>
@@ -1677,7 +1675,7 @@
           <w:rFonts w:ascii="Adobe Devanagari" w:hAnsi="Adobe Devanagari" w:cs="Adobe Devanagari"/>
         </w:rPr>
       </w:pPr>
-      <w:bookmarkStart w:id="9" w:name="TF_4_2"/>
+      <w:bookmarkStart w:id="8" w:name="TF_4_2"/>
       <w:r>
         <w:rPr>
           <w:rFonts w:ascii="Adobe Devanagari" w:hAnsi="Adobe Devanagari" w:cs="Adobe Devanagari"/>
@@ -1685,7 +1683,7 @@
         </w:rPr>
         <w:t>TF 4.2 Redigera recept: fel inmatning</w:t>
       </w:r>
-      <w:bookmarkEnd w:id="9"/>
+      <w:bookmarkEnd w:id="8"/>
       <w:r>
         <w:rPr>
           <w:rFonts w:ascii="Adobe Devanagari" w:hAnsi="Adobe Devanagari" w:cs="Adobe Devanagari"/>
@@ -1720,7 +1718,7 @@
           <w:rFonts w:ascii="Adobe Devanagari" w:hAnsi="Adobe Devanagari" w:cs="Adobe Devanagari"/>
         </w:rPr>
       </w:pPr>
-      <w:bookmarkStart w:id="10" w:name="TF_4_3"/>
+      <w:bookmarkStart w:id="9" w:name="TF_4_3"/>
       <w:r>
         <w:rPr>
           <w:rFonts w:ascii="Adobe Devanagari" w:hAnsi="Adobe Devanagari" w:cs="Adobe Devanagari"/>
@@ -1728,7 +1726,7 @@
         </w:rPr>
         <w:t>TF 4.3 Redigera recept: avbruten redigering</w:t>
       </w:r>
-      <w:bookmarkEnd w:id="10"/>
+      <w:bookmarkEnd w:id="9"/>
       <w:r>
         <w:rPr>
           <w:rFonts w:ascii="Adobe Devanagari" w:hAnsi="Adobe Devanagari" w:cs="Adobe Devanagari"/>
@@ -1970,7 +1968,7 @@
           <w:b/>
         </w:rPr>
       </w:pPr>
-      <w:bookmarkStart w:id="11" w:name="BT_1_1"/>
+      <w:bookmarkStart w:id="10" w:name="BT_1_1"/>
       <w:r>
         <w:rPr>
           <w:rFonts w:ascii="Adobe Devanagari" w:hAnsi="Adobe Devanagari" w:cs="Adobe Devanagari"/>
@@ -2010,7 +2008,7 @@
           <w:tcPr>
             <w:tcW w:w="675" w:type="dxa"/>
           </w:tcPr>
-          <w:bookmarkEnd w:id="11"/>
+          <w:bookmarkEnd w:id="10"/>
           <w:p>
             <w:pPr>
               <w:rPr>
@@ -2153,6 +2151,12 @@
                 <w:rFonts w:ascii="Adobe Devanagari" w:hAnsi="Adobe Devanagari" w:cs="Adobe Devanagari"/>
               </w:rPr>
             </w:pPr>
+            <w:r>
+              <w:rPr>
+                <w:rFonts w:ascii="Adobe Devanagari" w:hAnsi="Adobe Devanagari" w:cs="Adobe Devanagari"/>
+              </w:rPr>
+              <w:t>Recept 1</w:t>
+            </w:r>
           </w:p>
         </w:tc>
       </w:tr>
@@ -2221,6 +2225,12 @@
                 <w:rFonts w:ascii="Adobe Devanagari" w:hAnsi="Adobe Devanagari" w:cs="Adobe Devanagari"/>
               </w:rPr>
             </w:pPr>
+            <w:r>
+              <w:rPr>
+                <w:rFonts w:ascii="Adobe Devanagari" w:hAnsi="Adobe Devanagari" w:cs="Adobe Devanagari"/>
+              </w:rPr>
+              <w:t>12345</w:t>
+            </w:r>
           </w:p>
         </w:tc>
       </w:tr>
@@ -2306,7 +2316,7 @@
         </w:rPr>
         <w:br/>
       </w:r>
-      <w:bookmarkStart w:id="12" w:name="BT_1_2"/>
+      <w:bookmarkStart w:id="11" w:name="BT_1_2"/>
       <w:r>
         <w:rPr>
           <w:rFonts w:ascii="Adobe Devanagari" w:hAnsi="Adobe Devanagari" w:cs="Adobe Devanagari"/>
@@ -2321,7 +2331,7 @@
         </w:rPr>
         <w:t>Fält: Ingrediens</w:t>
       </w:r>
-      <w:bookmarkEnd w:id="12"/>
+      <w:bookmarkEnd w:id="11"/>
     </w:p>
     <w:tbl>
       <w:tblPr>
@@ -2515,6 +2525,14 @@
                 <w:rFonts w:ascii="Adobe Devanagari" w:hAnsi="Adobe Devanagari" w:cs="Adobe Devanagari"/>
               </w:rPr>
             </w:pPr>
+            <w:r>
+              <w:rPr>
+                <w:rFonts w:ascii="Adobe Devanagari" w:hAnsi="Adobe Devanagari" w:cs="Adobe Devanagari"/>
+              </w:rPr>
+              <w:t>Ingrediens 1</w:t>
+            </w:r>
+            <w:bookmarkStart w:id="12" w:name="_GoBack"/>
+            <w:bookmarkEnd w:id="12"/>
           </w:p>
         </w:tc>
       </w:tr>
@@ -2595,6 +2613,12 @@
                 <w:rFonts w:ascii="Adobe Devanagari" w:hAnsi="Adobe Devanagari" w:cs="Adobe Devanagari"/>
               </w:rPr>
             </w:pPr>
+            <w:r>
+              <w:rPr>
+                <w:rFonts w:ascii="Adobe Devanagari" w:hAnsi="Adobe Devanagari" w:cs="Adobe Devanagari"/>
+              </w:rPr>
+              <w:t>12345</w:t>
+            </w:r>
           </w:p>
         </w:tc>
       </w:tr>

</xml_diff>

<commit_message>
Lagt till Iterationsplan för Iteration 6
Även lagt till Testrapport
</commit_message>
<xml_diff>
--- a/Testspecifikation_as223jx.docx
+++ b/Testspecifikation_as223jx.docx
@@ -1203,15 +1203,20 @@
         <w:rPr>
           <w:rFonts w:ascii="Adobe Devanagari" w:hAnsi="Adobe Devanagari" w:cs="Adobe Devanagari"/>
         </w:rPr>
+        <w:t xml:space="preserve"> </w:t>
+      </w:r>
+      <w:r>
+        <w:rPr>
+          <w:rFonts w:ascii="Adobe Devanagari" w:hAnsi="Adobe Devanagari" w:cs="Adobe Devanagari"/>
+        </w:rPr>
         <w:br/>
-        <w:t>6. Gå vidare till nästa sida för att ange övrig frivillig information, ta bild, och spara receptet.</w:t>
-      </w:r>
-      <w:r>
-        <w:rPr>
-          <w:rFonts w:ascii="Adobe Devanagari" w:hAnsi="Adobe Devanagari" w:cs="Adobe Devanagari"/>
-        </w:rPr>
-        <w:br/>
-        <w:t xml:space="preserve">7. Skickas </w:t>
+        <w:t>6</w:t>
+      </w:r>
+      <w:r>
+        <w:rPr>
+          <w:rFonts w:ascii="Adobe Devanagari" w:hAnsi="Adobe Devanagari" w:cs="Adobe Devanagari"/>
+        </w:rPr>
+        <w:t xml:space="preserve">. Skickas </w:t>
       </w:r>
       <w:r>
         <w:rPr>
@@ -1362,7 +1367,15 @@
           <w:rFonts w:ascii="Adobe Devanagari" w:hAnsi="Adobe Devanagari" w:cs="Adobe Devanagari"/>
         </w:rPr>
         <w:br/>
-        <w:t>3. Ny sida öppnas där receptet skrivs ut med namnet högst upp följt av eventuell bild, ingredienserna, instruktionerna och eventuell övrig information.</w:t>
+        <w:t xml:space="preserve">3. Ny sida öppnas där receptet skrivs ut med namnet högst upp följt </w:t>
+      </w:r>
+      <w:bookmarkStart w:id="4" w:name="_GoBack"/>
+      <w:bookmarkEnd w:id="4"/>
+      <w:r>
+        <w:rPr>
+          <w:rFonts w:ascii="Adobe Devanagari" w:hAnsi="Adobe Devanagari" w:cs="Adobe Devanagari"/>
+        </w:rPr>
+        <w:t>ingredienserna, instruktionerna och eventuell övrig information.</w:t>
       </w:r>
     </w:p>
     <w:p>
@@ -1371,7 +1384,7 @@
           <w:rFonts w:ascii="Adobe Devanagari" w:hAnsi="Adobe Devanagari" w:cs="Adobe Devanagari"/>
         </w:rPr>
       </w:pPr>
-      <w:bookmarkStart w:id="4" w:name="TF_2_2"/>
+      <w:bookmarkStart w:id="5" w:name="TF_2_2"/>
       <w:r>
         <w:rPr>
           <w:rFonts w:ascii="Adobe Devanagari" w:hAnsi="Adobe Devanagari" w:cs="Adobe Devanagari"/>
@@ -1379,7 +1392,7 @@
         </w:rPr>
         <w:t>TF 2.2 Visa recept: inget recept att visa</w:t>
       </w:r>
-      <w:bookmarkEnd w:id="4"/>
+      <w:bookmarkEnd w:id="5"/>
       <w:r>
         <w:rPr>
           <w:rFonts w:ascii="Adobe Devanagari" w:hAnsi="Adobe Devanagari" w:cs="Adobe Devanagari"/>
@@ -1463,7 +1476,7 @@
           <w:rFonts w:ascii="Adobe Devanagari" w:hAnsi="Adobe Devanagari" w:cs="Adobe Devanagari"/>
         </w:rPr>
       </w:pPr>
-      <w:bookmarkStart w:id="5" w:name="TF_3_1"/>
+      <w:bookmarkStart w:id="6" w:name="TF_3_1"/>
       <w:r>
         <w:rPr>
           <w:rFonts w:ascii="Adobe Devanagari" w:hAnsi="Adobe Devanagari" w:cs="Adobe Devanagari"/>
@@ -1506,7 +1519,7 @@
         </w:rPr>
         <w:t>huvudscenario</w:t>
       </w:r>
-      <w:bookmarkEnd w:id="5"/>
+      <w:bookmarkEnd w:id="6"/>
       <w:r>
         <w:rPr>
           <w:rFonts w:ascii="Adobe Devanagari" w:hAnsi="Adobe Devanagari" w:cs="Adobe Devanagari"/>
@@ -1547,7 +1560,7 @@
           <w:rFonts w:ascii="Adobe Devanagari" w:hAnsi="Adobe Devanagari" w:cs="Adobe Devanagari"/>
         </w:rPr>
       </w:pPr>
-      <w:bookmarkStart w:id="6" w:name="TF_3_2"/>
+      <w:bookmarkStart w:id="7" w:name="TF_3_2"/>
       <w:r>
         <w:rPr>
           <w:rFonts w:ascii="Adobe Devanagari" w:hAnsi="Adobe Devanagari" w:cs="Adobe Devanagari"/>
@@ -1555,7 +1568,7 @@
         </w:rPr>
         <w:t>TF 3.2 Radera recept: radera flera recept</w:t>
       </w:r>
-      <w:bookmarkEnd w:id="6"/>
+      <w:bookmarkEnd w:id="7"/>
       <w:r>
         <w:rPr>
           <w:rFonts w:ascii="Adobe Devanagari" w:hAnsi="Adobe Devanagari" w:cs="Adobe Devanagari"/>
@@ -1632,7 +1645,7 @@
           <w:rFonts w:ascii="Adobe Devanagari" w:hAnsi="Adobe Devanagari" w:cs="Adobe Devanagari"/>
         </w:rPr>
       </w:pPr>
-      <w:bookmarkStart w:id="7" w:name="TF_4_1"/>
+      <w:bookmarkStart w:id="8" w:name="TF_4_1"/>
       <w:r>
         <w:rPr>
           <w:rFonts w:ascii="Adobe Devanagari" w:hAnsi="Adobe Devanagari" w:cs="Adobe Devanagari"/>
@@ -1640,7 +1653,7 @@
         </w:rPr>
         <w:t>TF 4.1 Redigera recept: huvudscenario</w:t>
       </w:r>
-      <w:bookmarkEnd w:id="7"/>
+      <w:bookmarkEnd w:id="8"/>
       <w:r>
         <w:rPr>
           <w:rFonts w:ascii="Adobe Devanagari" w:hAnsi="Adobe Devanagari" w:cs="Adobe Devanagari"/>
@@ -1675,7 +1688,7 @@
           <w:rFonts w:ascii="Adobe Devanagari" w:hAnsi="Adobe Devanagari" w:cs="Adobe Devanagari"/>
         </w:rPr>
       </w:pPr>
-      <w:bookmarkStart w:id="8" w:name="TF_4_2"/>
+      <w:bookmarkStart w:id="9" w:name="TF_4_2"/>
       <w:r>
         <w:rPr>
           <w:rFonts w:ascii="Adobe Devanagari" w:hAnsi="Adobe Devanagari" w:cs="Adobe Devanagari"/>
@@ -1683,7 +1696,7 @@
         </w:rPr>
         <w:t>TF 4.2 Redigera recept: fel inmatning</w:t>
       </w:r>
-      <w:bookmarkEnd w:id="8"/>
+      <w:bookmarkEnd w:id="9"/>
       <w:r>
         <w:rPr>
           <w:rFonts w:ascii="Adobe Devanagari" w:hAnsi="Adobe Devanagari" w:cs="Adobe Devanagari"/>
@@ -1718,7 +1731,7 @@
           <w:rFonts w:ascii="Adobe Devanagari" w:hAnsi="Adobe Devanagari" w:cs="Adobe Devanagari"/>
         </w:rPr>
       </w:pPr>
-      <w:bookmarkStart w:id="9" w:name="TF_4_3"/>
+      <w:bookmarkStart w:id="10" w:name="TF_4_3"/>
       <w:r>
         <w:rPr>
           <w:rFonts w:ascii="Adobe Devanagari" w:hAnsi="Adobe Devanagari" w:cs="Adobe Devanagari"/>
@@ -1726,7 +1739,7 @@
         </w:rPr>
         <w:t>TF 4.3 Redigera recept: avbruten redigering</w:t>
       </w:r>
-      <w:bookmarkEnd w:id="9"/>
+      <w:bookmarkEnd w:id="10"/>
       <w:r>
         <w:rPr>
           <w:rFonts w:ascii="Adobe Devanagari" w:hAnsi="Adobe Devanagari" w:cs="Adobe Devanagari"/>
@@ -1968,7 +1981,7 @@
           <w:b/>
         </w:rPr>
       </w:pPr>
-      <w:bookmarkStart w:id="10" w:name="BT_1_1"/>
+      <w:bookmarkStart w:id="11" w:name="BT_1_1"/>
       <w:r>
         <w:rPr>
           <w:rFonts w:ascii="Adobe Devanagari" w:hAnsi="Adobe Devanagari" w:cs="Adobe Devanagari"/>
@@ -2008,7 +2021,7 @@
           <w:tcPr>
             <w:tcW w:w="675" w:type="dxa"/>
           </w:tcPr>
-          <w:bookmarkEnd w:id="10"/>
+          <w:bookmarkEnd w:id="11"/>
           <w:p>
             <w:pPr>
               <w:rPr>
@@ -2316,7 +2329,7 @@
         </w:rPr>
         <w:br/>
       </w:r>
-      <w:bookmarkStart w:id="11" w:name="BT_1_2"/>
+      <w:bookmarkStart w:id="12" w:name="BT_1_2"/>
       <w:r>
         <w:rPr>
           <w:rFonts w:ascii="Adobe Devanagari" w:hAnsi="Adobe Devanagari" w:cs="Adobe Devanagari"/>
@@ -2331,7 +2344,7 @@
         </w:rPr>
         <w:t>Fält: Ingrediens</w:t>
       </w:r>
-      <w:bookmarkEnd w:id="11"/>
+      <w:bookmarkEnd w:id="12"/>
     </w:p>
     <w:tbl>
       <w:tblPr>
@@ -2531,8 +2544,6 @@
               </w:rPr>
               <w:t>Ingrediens 1</w:t>
             </w:r>
-            <w:bookmarkStart w:id="12" w:name="_GoBack"/>
-            <w:bookmarkEnd w:id="12"/>
           </w:p>
         </w:tc>
       </w:tr>

</xml_diff>